<commit_message>
Update the E/R diagram and some tables
</commit_message>
<xml_diff>
--- a/Documentations/CS157A-Team6-Requirement_report.docx
+++ b/Documentations/CS157A-Team6-Requirement_report.docx
@@ -282,41 +282,25 @@
           <w:sz w:val="24"/>
           <w:szCs w:val="24"/>
         </w:rPr>
-        <w:t xml:space="preserve">Our objective is to develop a web-based application for stakeholders who have recently founded an airline named Airline </w:t>
-      </w:r>
+        <w:t xml:space="preserve">Our objective is to develop a web-based application for stakeholders who have recently founded an airline named Airline Services Team-6 (or AST6) and are in need of a website that can provide a booking service to their customers. Because they are new in the </w:t>
+      </w:r>
+      <w:proofErr w:type="gramStart"/>
       <w:r>
         <w:rPr>
           <w:rFonts w:ascii="Times New Roman" w:eastAsia="Times New Roman" w:hAnsi="Times New Roman" w:cs="Times New Roman"/>
           <w:sz w:val="24"/>
           <w:szCs w:val="24"/>
         </w:rPr>
-        <w:t xml:space="preserve">Services Team-6 (or AST6) and are in need of a website that can provide a booking service to their customers. Because they are new in the </w:t>
-      </w:r>
-      <w:proofErr w:type="gramStart"/>
+        <w:t>market,  they</w:t>
+      </w:r>
+      <w:proofErr w:type="gramEnd"/>
       <w:r>
         <w:rPr>
           <w:rFonts w:ascii="Times New Roman" w:eastAsia="Times New Roman" w:hAnsi="Times New Roman" w:cs="Times New Roman"/>
           <w:sz w:val="24"/>
           <w:szCs w:val="24"/>
         </w:rPr>
-        <w:t>market,  they</w:t>
-      </w:r>
-      <w:proofErr w:type="gramEnd"/>
-      <w:r>
-        <w:rPr>
-          <w:rFonts w:ascii="Times New Roman" w:eastAsia="Times New Roman" w:hAnsi="Times New Roman" w:cs="Times New Roman"/>
-          <w:sz w:val="24"/>
-          <w:szCs w:val="24"/>
-        </w:rPr>
-        <w:t xml:space="preserve"> want their website to be released as fast as possible, and they are giving us 3 months to accomplish the</w:t>
-      </w:r>
-      <w:r>
-        <w:rPr>
-          <w:rFonts w:ascii="Times New Roman" w:eastAsia="Times New Roman" w:hAnsi="Times New Roman" w:cs="Times New Roman"/>
-          <w:sz w:val="24"/>
-          <w:szCs w:val="24"/>
-        </w:rPr>
-        <w:t>ir expectations. Needless to say, they consider efficiency, security, reliability and scalability of the utmost importance. A small list of the features that they find absolutely essential:</w:t>
+        <w:t xml:space="preserve"> want their website to be released as fast as possible, and they are giving us 3 months to accomplish their expectations. Needless to say, they consider efficiency, security, reliability and scalability of the utmost importance. A small list of the features that they find absolutely essential:</w:t>
       </w:r>
     </w:p>
     <w:p>
@@ -391,15 +375,7 @@
           <w:sz w:val="24"/>
           <w:szCs w:val="24"/>
         </w:rPr>
-        <w:t>Console interface fo</w:t>
-      </w:r>
-      <w:r>
-        <w:rPr>
-          <w:rFonts w:ascii="Times New Roman" w:eastAsia="Times New Roman" w:hAnsi="Times New Roman" w:cs="Times New Roman"/>
-          <w:sz w:val="24"/>
-          <w:szCs w:val="24"/>
-        </w:rPr>
-        <w:t>r users to manage their flight, special offers and flight history</w:t>
+        <w:t>Console interface for users to manage their flight, special offers and flight history</w:t>
       </w:r>
     </w:p>
     <w:p>
@@ -509,15 +485,7 @@
           <w:sz w:val="24"/>
           <w:szCs w:val="24"/>
         </w:rPr>
-        <w:t>Connect client-serv</w:t>
-      </w:r>
-      <w:r>
-        <w:rPr>
-          <w:rFonts w:ascii="Times New Roman" w:eastAsia="Times New Roman" w:hAnsi="Times New Roman" w:cs="Times New Roman"/>
-          <w:sz w:val="24"/>
-          <w:szCs w:val="24"/>
-        </w:rPr>
-        <w:t>er workflow to database management system</w:t>
+        <w:t>Connect client-server workflow to database management system</w:t>
       </w:r>
     </w:p>
     <w:p>
@@ -694,10 +662,7 @@
         </w:numPr>
       </w:pPr>
       <w:r>
-        <w:t>3-tie</w:t>
-      </w:r>
-      <w:r>
-        <w:t>r Architecture diagram:</w:t>
+        <w:t>3-tier Architecture diagram:</w:t>
       </w:r>
     </w:p>
     <w:p>
@@ -940,13 +905,7 @@
         <w:rPr>
           <w:color w:val="000000"/>
         </w:rPr>
-        <w:t xml:space="preserve">Front-end: React (v3.0.1), Redux </w:t>
-      </w:r>
-      <w:r>
-        <w:rPr>
-          <w:color w:val="000000"/>
-        </w:rPr>
-        <w:t>(latest)</w:t>
+        <w:t>Front-end: React (v3.0.1), Redux (latest)</w:t>
       </w:r>
     </w:p>
     <w:p>
@@ -1046,25 +1005,7 @@
           <w:color w:val="1D1C1D"/>
           <w:sz w:val="24"/>
         </w:rPr>
-        <w:t>There is only one type of user w</w:t>
-      </w:r>
-      <w:bookmarkStart w:id="27" w:name="_GoBack"/>
-      <w:bookmarkEnd w:id="27"/>
-      <w:r>
-        <w:rPr>
-          <w:rFonts w:ascii="Times New Roman" w:hAnsi="Times New Roman"/>
-          <w:color w:val="1D1C1D"/>
-          <w:sz w:val="24"/>
-        </w:rPr>
-        <w:t>hich is customer/ client to our airline services. All the flight information and processe</w:t>
-      </w:r>
-      <w:r>
-        <w:rPr>
-          <w:rFonts w:ascii="Times New Roman" w:hAnsi="Times New Roman"/>
-          <w:color w:val="1D1C1D"/>
-          <w:sz w:val="24"/>
-        </w:rPr>
-        <w:t>s will be pre-set and simulated.</w:t>
+        <w:t>There is only one type of user which is customer/ client to our airline services. All the flight information and processes will be pre-set and simulated.</w:t>
       </w:r>
     </w:p>
     <w:p>
@@ -1255,15 +1196,7 @@
           <w:color w:val="1D1C1D"/>
           <w:sz w:val="24"/>
         </w:rPr>
-        <w:t xml:space="preserve">Email. This is important because users </w:t>
-      </w:r>
-      <w:r>
-        <w:rPr>
-          <w:rFonts w:ascii="Times New Roman" w:hAnsi="Times New Roman"/>
-          <w:color w:val="1D1C1D"/>
-          <w:sz w:val="24"/>
-        </w:rPr>
-        <w:t>will have to use email to sign in our services, to get email confirmation (see 2-factor authentication, page 5), or to reset their password</w:t>
+        <w:t>Email. This is important because users will have to use email to sign in our services, to get email confirmation (see 2-factor authentication, page 5), or to reset their password</w:t>
       </w:r>
     </w:p>
     <w:p>
@@ -1381,15 +1314,7 @@
           <w:color w:val="1D1C1D"/>
           <w:sz w:val="24"/>
         </w:rPr>
-        <w:t xml:space="preserve">If users </w:t>
-      </w:r>
-      <w:r>
-        <w:rPr>
-          <w:rFonts w:ascii="Times New Roman" w:hAnsi="Times New Roman"/>
-          <w:color w:val="1D1C1D"/>
-          <w:sz w:val="24"/>
-        </w:rPr>
-        <w:t>set 2-factor authentication, they will have to enter a confirmation code sent to their registered email</w:t>
+        <w:t>If users set 2-factor authentication, they will have to enter a confirmation code sent to their registered email</w:t>
       </w:r>
     </w:p>
     <w:p>
@@ -1478,15 +1403,7 @@
           <w:color w:val="1D1C1D"/>
           <w:sz w:val="24"/>
         </w:rPr>
-        <w:t xml:space="preserve">It will then ask the user to provide the email to receive </w:t>
-      </w:r>
-      <w:r>
-        <w:rPr>
-          <w:rFonts w:ascii="Times New Roman" w:hAnsi="Times New Roman"/>
-          <w:color w:val="1D1C1D"/>
-          <w:sz w:val="24"/>
-        </w:rPr>
-        <w:t>reset-password link.</w:t>
+        <w:t>It will then ask the user to provide the email to receive reset-password link.</w:t>
       </w:r>
     </w:p>
     <w:p>
@@ -1519,8 +1436,8 @@
           <w:lang w:val="en-US"/>
         </w:rPr>
       </w:pPr>
-      <w:bookmarkStart w:id="28" w:name="_rfaci3a6t2le"/>
-      <w:bookmarkEnd w:id="28"/>
+      <w:bookmarkStart w:id="27" w:name="_rfaci3a6t2le"/>
+      <w:bookmarkEnd w:id="27"/>
       <w:r>
         <w:rPr>
           <w:rFonts w:ascii="Times New Roman" w:hAnsi="Times New Roman" w:cs="Times New Roman"/>
@@ -1556,7 +1473,7 @@
           <w:u w:val="single"/>
           <w:lang w:val="en-US"/>
         </w:rPr>
-        <w:t>U</w:t>
+        <w:t>User Dashboard</w:t>
       </w:r>
       <w:r>
         <w:rPr>
@@ -1564,30 +1481,9 @@
           <w:color w:val="1D1C1D"/>
           <w:sz w:val="24"/>
           <w:szCs w:val="24"/>
-          <w:u w:val="single"/>
           <w:lang w:val="en-US"/>
         </w:rPr>
-        <w:t>ser Dashboard</w:t>
-      </w:r>
-      <w:r>
-        <w:rPr>
-          <w:rFonts w:ascii="Times New Roman" w:hAnsi="Times New Roman" w:cs="Times New Roman"/>
-          <w:color w:val="1D1C1D"/>
-          <w:sz w:val="24"/>
-          <w:szCs w:val="24"/>
-          <w:lang w:val="en-US"/>
-        </w:rPr>
-        <w:t>: When users sign in, they will have access to dashboard where they can search for flights, reserve flights, change their profile and as well as access to flight ma</w:t>
-      </w:r>
-      <w:r>
-        <w:rPr>
-          <w:rFonts w:ascii="Times New Roman" w:hAnsi="Times New Roman" w:cs="Times New Roman"/>
-          <w:color w:val="1D1C1D"/>
-          <w:sz w:val="24"/>
-          <w:szCs w:val="24"/>
-          <w:lang w:val="en-US"/>
-        </w:rPr>
-        <w:t>nagement</w:t>
+        <w:t>: When users sign in, they will have access to dashboard where they can search for flights, reserve flights, change their profile and as well as access to flight management</w:t>
       </w:r>
     </w:p>
     <w:p>
@@ -1660,17 +1556,7 @@
           <w:szCs w:val="24"/>
           <w:lang w:val="en-US"/>
         </w:rPr>
-        <w:t>U</w:t>
-      </w:r>
-      <w:r>
-        <w:rPr>
-          <w:rFonts w:ascii="Times New Roman" w:hAnsi="Times New Roman" w:cs="Times New Roman"/>
-          <w:color w:val="1D1C1D"/>
-          <w:sz w:val="24"/>
-          <w:szCs w:val="24"/>
-          <w:lang w:val="en-US"/>
-        </w:rPr>
-        <w:t>sers can pick departure and destination, pick depart time and arrival time</w:t>
+        <w:t>Users can pick departure and destination, pick depart time and arrival time</w:t>
       </w:r>
     </w:p>
     <w:p>
@@ -1740,17 +1626,7 @@
           <w:szCs w:val="24"/>
           <w:lang w:val="en-US"/>
         </w:rPr>
-        <w:t xml:space="preserve">prioritize flight </w:t>
-      </w:r>
-      <w:r>
-        <w:rPr>
-          <w:rFonts w:ascii="Times New Roman" w:hAnsi="Times New Roman" w:cs="Times New Roman"/>
-          <w:color w:val="000000"/>
-          <w:sz w:val="24"/>
-          <w:szCs w:val="24"/>
-          <w:lang w:val="en-US"/>
-        </w:rPr>
-        <w:t>fares - sort the given list of potential flights by the following criteria: </w:t>
+        <w:t>prioritize flight fares - sort the given list of potential flights by the following criteria: </w:t>
       </w:r>
     </w:p>
     <w:p>
@@ -1854,17 +1730,7 @@
           <w:szCs w:val="24"/>
           <w:lang w:val="en-US"/>
         </w:rPr>
-        <w:t xml:space="preserve">iii. Based on </w:t>
-      </w:r>
-      <w:r>
-        <w:rPr>
-          <w:rFonts w:ascii="Times New Roman" w:hAnsi="Times New Roman" w:cs="Times New Roman"/>
-          <w:color w:val="000000"/>
-          <w:sz w:val="24"/>
-          <w:szCs w:val="24"/>
-          <w:lang w:val="en-US"/>
-        </w:rPr>
-        <w:t>flight classes (First Class, Economy Plus, or Economy)</w:t>
+        <w:t>iii. Based on flight classes (First Class, Economy Plus, or Economy)</w:t>
       </w:r>
     </w:p>
     <w:p>
@@ -1957,17 +1823,7 @@
           <w:szCs w:val="24"/>
           <w:lang w:val="en-US"/>
         </w:rPr>
-        <w:t>Users can start to reserve it by entering more personal information such as passport and credit card information. The</w:t>
-      </w:r>
-      <w:r>
-        <w:rPr>
-          <w:rFonts w:ascii="Times New Roman" w:hAnsi="Times New Roman" w:cs="Times New Roman"/>
-          <w:color w:val="1D1C1D"/>
-          <w:sz w:val="24"/>
-          <w:szCs w:val="24"/>
-          <w:lang w:val="en-US"/>
-        </w:rPr>
-        <w:t>n, users will be prompted to confirm or cancel the reservation</w:t>
+        <w:t>Users can start to reserve it by entering more personal information such as passport and credit card information. Then, users will be prompted to confirm or cancel the reservation</w:t>
       </w:r>
     </w:p>
     <w:p>
@@ -2086,18 +1942,7 @@
           <w:u w:val="single"/>
           <w:lang w:val="en-US"/>
         </w:rPr>
-        <w:t>Prof</w:t>
-      </w:r>
-      <w:r>
-        <w:rPr>
-          <w:rFonts w:ascii="Times New Roman" w:hAnsi="Times New Roman" w:cs="Times New Roman"/>
-          <w:color w:val="1D1C1D"/>
-          <w:sz w:val="24"/>
-          <w:szCs w:val="24"/>
-          <w:u w:val="single"/>
-          <w:lang w:val="en-US"/>
-        </w:rPr>
-        <w:t>ile edit</w:t>
+        <w:t>Profile edit</w:t>
       </w:r>
       <w:r>
         <w:rPr>
@@ -2221,17 +2066,7 @@
           <w:szCs w:val="24"/>
           <w:lang w:val="en-US"/>
         </w:rPr>
-        <w:t xml:space="preserve">Preferred Flight </w:t>
-      </w:r>
-      <w:r>
-        <w:rPr>
-          <w:rFonts w:ascii="Times New Roman" w:hAnsi="Times New Roman" w:cs="Times New Roman"/>
-          <w:color w:val="1D1C1D"/>
-          <w:sz w:val="24"/>
-          <w:szCs w:val="24"/>
-          <w:lang w:val="en-US"/>
-        </w:rPr>
-        <w:t>Class: next time they search, their flight class will be set as their default, they can change it anytime</w:t>
+        <w:t>Preferred Flight Class: next time they search, their flight class will be set as their default, they can change it anytime</w:t>
       </w:r>
     </w:p>
     <w:p>
@@ -2322,18 +2157,7 @@
           <w:u w:val="single"/>
           <w:lang w:val="en-US"/>
         </w:rPr>
-        <w:t>In flight manageme</w:t>
-      </w:r>
-      <w:r>
-        <w:rPr>
-          <w:rFonts w:ascii="Times New Roman" w:hAnsi="Times New Roman" w:cs="Times New Roman"/>
-          <w:color w:val="1D1C1D"/>
-          <w:sz w:val="24"/>
-          <w:szCs w:val="24"/>
-          <w:u w:val="single"/>
-          <w:lang w:val="en-US"/>
-        </w:rPr>
-        <w:t>nt</w:t>
+        <w:t>In flight management</w:t>
       </w:r>
       <w:r>
         <w:rPr>
@@ -2456,17 +2280,7 @@
           <w:szCs w:val="24"/>
           <w:lang w:val="en-US"/>
         </w:rPr>
-        <w:t> Users can add more servic</w:t>
-      </w:r>
-      <w:r>
-        <w:rPr>
-          <w:rFonts w:ascii="Times New Roman" w:hAnsi="Times New Roman" w:cs="Times New Roman"/>
-          <w:color w:val="1D1C1D"/>
-          <w:sz w:val="24"/>
-          <w:szCs w:val="24"/>
-          <w:lang w:val="en-US"/>
-        </w:rPr>
-        <w:t>es to their flight (upgrade their class)</w:t>
+        <w:t> Users can add more services to their flight (upgrade their class)</w:t>
       </w:r>
     </w:p>
     <w:p>
@@ -2527,29 +2341,7 @@
           <w:szCs w:val="24"/>
           <w:lang w:val="en-US"/>
         </w:rPr>
-        <w:t xml:space="preserve">Users will be directed to page displayed with the </w:t>
-      </w:r>
-      <w:proofErr w:type="gramStart"/>
-      <w:r>
-        <w:rPr>
-          <w:rFonts w:ascii="Times New Roman" w:hAnsi="Times New Roman" w:cs="Times New Roman"/>
-          <w:color w:val="1D1C1D"/>
-          <w:sz w:val="24"/>
-          <w:szCs w:val="24"/>
-          <w:lang w:val="en-US"/>
-        </w:rPr>
-        <w:t>most early</w:t>
-      </w:r>
-      <w:proofErr w:type="gramEnd"/>
-      <w:r>
-        <w:rPr>
-          <w:rFonts w:ascii="Times New Roman" w:hAnsi="Times New Roman" w:cs="Times New Roman"/>
-          <w:color w:val="1D1C1D"/>
-          <w:sz w:val="24"/>
-          <w:szCs w:val="24"/>
-          <w:lang w:val="en-US"/>
-        </w:rPr>
-        <w:t xml:space="preserve"> next flights</w:t>
+        <w:t>Users will be directed to page displayed with the most early next flights</w:t>
       </w:r>
     </w:p>
     <w:p>
@@ -2586,8 +2378,8 @@
       <w:pPr>
         <w:pStyle w:val="Heading2"/>
       </w:pPr>
-      <w:bookmarkStart w:id="29" w:name="docs-internal-guid-7baac5b2-7fff-22e1-ff"/>
-      <w:bookmarkEnd w:id="29"/>
+      <w:bookmarkStart w:id="28" w:name="docs-internal-guid-7baac5b2-7fff-22e1-ff"/>
+      <w:bookmarkEnd w:id="28"/>
       <w:r>
         <w:t>Non-functional Issues</w:t>
       </w:r>
@@ -2658,59 +2450,25 @@
           <w:color w:val="000000"/>
           <w:sz w:val="24"/>
         </w:rPr>
-        <w:t xml:space="preserve"> using an ‘E</w:t>
-      </w:r>
+        <w:t xml:space="preserve"> using an ‘Enroll now’ button that will be placed in the center of the page. If they are not signed in and try to access via direct </w:t>
+      </w:r>
+      <w:proofErr w:type="spellStart"/>
       <w:r>
         <w:rPr>
           <w:rFonts w:ascii="Times New Roman" w:hAnsi="Times New Roman"/>
           <w:color w:val="000000"/>
           <w:sz w:val="24"/>
         </w:rPr>
-        <w:t xml:space="preserve">nroll now’ button that will be placed in the center of the page. If they are not signed in and try to access via direct </w:t>
-      </w:r>
-      <w:proofErr w:type="spellStart"/>
+        <w:t>url</w:t>
+      </w:r>
+      <w:proofErr w:type="spellEnd"/>
       <w:r>
         <w:rPr>
           <w:rFonts w:ascii="Times New Roman" w:hAnsi="Times New Roman"/>
           <w:color w:val="000000"/>
           <w:sz w:val="24"/>
         </w:rPr>
-        <w:t>url</w:t>
-      </w:r>
-      <w:proofErr w:type="spellEnd"/>
-      <w:r>
-        <w:rPr>
-          <w:rFonts w:ascii="Times New Roman" w:hAnsi="Times New Roman"/>
-          <w:color w:val="000000"/>
-          <w:sz w:val="24"/>
-        </w:rPr>
-        <w:t xml:space="preserve">, they will be redirected to the Welcome page where users can sign in using the form with their registered email and password. </w:t>
-      </w:r>
-      <w:proofErr w:type="gramStart"/>
-      <w:r>
-        <w:rPr>
-          <w:rFonts w:ascii="Times New Roman" w:hAnsi="Times New Roman"/>
-          <w:color w:val="000000"/>
-          <w:sz w:val="24"/>
-        </w:rPr>
-        <w:t>Also</w:t>
-      </w:r>
-      <w:proofErr w:type="gramEnd"/>
-      <w:r>
-        <w:rPr>
-          <w:rFonts w:ascii="Times New Roman" w:hAnsi="Times New Roman"/>
-          <w:color w:val="000000"/>
-          <w:sz w:val="24"/>
-        </w:rPr>
-        <w:t xml:space="preserve"> i</w:t>
-      </w:r>
-      <w:r>
-        <w:rPr>
-          <w:rFonts w:ascii="Times New Roman" w:hAnsi="Times New Roman"/>
-          <w:color w:val="000000"/>
-          <w:sz w:val="24"/>
-        </w:rPr>
-        <w:t>n the Welcome page, users can reset their password with ‘Forgot password’ using their registered email address. This will allow us to send them a verification email and allow them to change their password.</w:t>
+        <w:t>, they will be redirected to the Welcome page where users can sign in using the form with their registered email and password. Also in the Welcome page, users can reset their password with ‘Forgot password’ using their registered email address. This will allow us to send them a verification email and allow them to change their password.</w:t>
       </w:r>
     </w:p>
     <w:p>
@@ -2731,47 +2489,7 @@
           <w:color w:val="000000"/>
           <w:sz w:val="24"/>
         </w:rPr>
-        <w:t>Once users sign in, they can search for flights us</w:t>
-      </w:r>
-      <w:r>
-        <w:rPr>
-          <w:rFonts w:ascii="Times New Roman" w:hAnsi="Times New Roman"/>
-          <w:color w:val="000000"/>
-          <w:sz w:val="24"/>
-        </w:rPr>
-        <w:t>ing our search bar which will be placed at the top of the page. When they search, they will fill in their departing location and desired destination, as well as departure and return dates. Users will then click search or press enter to start querying for t</w:t>
-      </w:r>
-      <w:r>
-        <w:rPr>
-          <w:rFonts w:ascii="Times New Roman" w:hAnsi="Times New Roman"/>
-          <w:color w:val="000000"/>
-          <w:sz w:val="24"/>
-        </w:rPr>
-        <w:t>heir flights, then the page will display a list of flights matching the given criteria in our database. Users can open up advanced search to refine some search options as well as prioritization for time in day and flight classes. Moreover, users will be ab</w:t>
-      </w:r>
-      <w:r>
-        <w:rPr>
-          <w:rFonts w:ascii="Times New Roman" w:hAnsi="Times New Roman"/>
-          <w:color w:val="000000"/>
-          <w:sz w:val="24"/>
-        </w:rPr>
-        <w:t>le to sort the returned flights by total duration/number of stops and price, they will also be able to set the min and max price when searching so they do not have to view tickets outside of their budget. Having these search options will allow users to fin</w:t>
-      </w:r>
-      <w:r>
-        <w:rPr>
-          <w:rFonts w:ascii="Times New Roman" w:hAnsi="Times New Roman"/>
-          <w:color w:val="000000"/>
-          <w:sz w:val="24"/>
-        </w:rPr>
-        <w:t>d a flight that they need in the most streamlined way. In addition, users can change their profile by clicking a button in the upper right part of user dashboard. This will bring users to profile page that allows them to change their password and change th</w:t>
-      </w:r>
-      <w:r>
-        <w:rPr>
-          <w:rFonts w:ascii="Times New Roman" w:hAnsi="Times New Roman"/>
-          <w:color w:val="000000"/>
-          <w:sz w:val="24"/>
-        </w:rPr>
-        <w:t xml:space="preserve">eir preferences. There will be a menu on the left of the page that allows them to do things </w:t>
+        <w:t xml:space="preserve">Once users sign in, they can search for flights using our search bar which will be placed at the top of the page. When they search, they will fill in their departing location and desired destination, as well as departure and return dates. Users will then click search or press enter to start querying for their flights, then the page will display a list of flights matching the given criteria in our database. Users can open up advanced search to refine some search options as well as prioritization for time in day and flight classes. Moreover, users will be able to sort the returned flights by total duration/number of stops and price, they will also be able to set the min and max price when searching so they do not have to view tickets outside of their budget. Having these search options will allow users to find a flight that they need in the most streamlined way. In addition, users can change their profile by clicking a button in the upper right part of user dashboard. This will bring users to profile page that allows them to change their password and change their preferences. There will be a menu on the left of the page that allows them to do things </w:t>
       </w:r>
       <w:r>
         <w:rPr>
@@ -2857,69 +2575,7 @@
           <w:szCs w:val="24"/>
           <w:lang w:val="en-US"/>
         </w:rPr>
-        <w:t>T</w:t>
-      </w:r>
-      <w:r>
-        <w:rPr>
-          <w:rFonts w:ascii="Times New Roman" w:hAnsi="Times New Roman" w:cs="Times New Roman"/>
-          <w:color w:val="000000"/>
-          <w:sz w:val="24"/>
-          <w:szCs w:val="24"/>
-          <w:lang w:val="en-US"/>
-        </w:rPr>
-        <w:t>h</w:t>
-      </w:r>
-      <w:r>
-        <w:rPr>
-          <w:rFonts w:ascii="Times New Roman" w:hAnsi="Times New Roman" w:cs="Times New Roman"/>
-          <w:color w:val="000000"/>
-          <w:sz w:val="24"/>
-          <w:szCs w:val="24"/>
-          <w:lang w:val="en-US"/>
-        </w:rPr>
-        <w:t xml:space="preserve">e security of users will be protected by email address and password. Enrolled user​ ​account​ ​information​ ​will​ ​be​ ​securely​ ​stored​ ​in​ the </w:t>
-      </w:r>
-      <w:proofErr w:type="gramStart"/>
-      <w:r>
-        <w:rPr>
-          <w:rFonts w:ascii="Times New Roman" w:hAnsi="Times New Roman" w:cs="Times New Roman"/>
-          <w:color w:val="000000"/>
-          <w:sz w:val="24"/>
-          <w:szCs w:val="24"/>
-          <w:lang w:val="en-US"/>
-        </w:rPr>
-        <w:t>database.​</w:t>
-      </w:r>
-      <w:proofErr w:type="gramEnd"/>
-      <w:r>
-        <w:rPr>
-          <w:rFonts w:ascii="Times New Roman" w:hAnsi="Times New Roman" w:cs="Times New Roman"/>
-          <w:color w:val="000000"/>
-          <w:sz w:val="24"/>
-          <w:szCs w:val="24"/>
-          <w:lang w:val="en-US"/>
-        </w:rPr>
-        <w:t xml:space="preserve"> ​​​In​ ​order​ ​to​ ​login​ ​to the​ ​system​, the ​user​ ​must​ ​provide​ ​an​ ​existing​ ​emai</w:t>
-      </w:r>
-      <w:r>
-        <w:rPr>
-          <w:rFonts w:ascii="Times New Roman" w:hAnsi="Times New Roman" w:cs="Times New Roman"/>
-          <w:color w:val="000000"/>
-          <w:sz w:val="24"/>
-          <w:szCs w:val="24"/>
-          <w:lang w:val="en-US"/>
-        </w:rPr>
-        <w:t>l​ ​account​ ​along​ ​with​ ​the associated​ ​password.​ Meanwhile, if a user happens to forget password, the user have to reset his password before signing in to the system. ​The​ database system ​will​ ​be​ ​implemented​ ​using​ ​local host ​providing​ c</w:t>
-      </w:r>
-      <w:r>
-        <w:rPr>
-          <w:rFonts w:ascii="Times New Roman" w:hAnsi="Times New Roman" w:cs="Times New Roman"/>
-          <w:color w:val="000000"/>
-          <w:sz w:val="24"/>
-          <w:szCs w:val="24"/>
-          <w:lang w:val="en-US"/>
-        </w:rPr>
-        <w:t xml:space="preserve">onnection​ ​to​ ​server.  </w:t>
+        <w:t xml:space="preserve">The security of users will be protected by email address and password. Enrolled user​ ​account​ ​information​ ​will​ ​be​ ​securely​ ​stored​ ​in​ the database.​ ​​​In​ ​order​ ​to​ ​login​ ​to the​ ​system​, the ​user​ ​must​ ​provide​ ​an​ ​existing​ ​email​ ​account​ ​along​ ​with​ ​the associated​ ​password.​ Meanwhile, if a user happens to forget password, the user have to reset his password before signing in to the system. ​The​ database system ​will​ ​be​ ​implemented​ ​using​ ​local host ​providing​ connection​ ​to​ ​server.  </w:t>
       </w:r>
       <w:r>
         <w:rPr>
@@ -3013,17 +2669,7 @@
           <w:szCs w:val="24"/>
           <w:lang w:val="en-US"/>
         </w:rPr>
-        <w:t xml:space="preserve">Simulated flight </w:t>
-      </w:r>
-      <w:r>
-        <w:rPr>
-          <w:rFonts w:ascii="Times New Roman" w:hAnsi="Times New Roman" w:cs="Times New Roman"/>
-          <w:color w:val="000000"/>
-          <w:sz w:val="24"/>
-          <w:szCs w:val="24"/>
-          <w:lang w:val="en-US"/>
-        </w:rPr>
-        <w:t>information</w:t>
+        <w:t>Simulated flight information</w:t>
       </w:r>
     </w:p>
     <w:p>
@@ -3045,8 +2691,9 @@
           <w:szCs w:val="24"/>
           <w:lang w:val="en-US"/>
         </w:rPr>
-        <w:t>E</w:t>
-      </w:r>
+        <w:t xml:space="preserve">Each flight will have a maximum number of seats and each person </w:t>
+      </w:r>
+      <w:proofErr w:type="spellStart"/>
       <w:r>
         <w:rPr>
           <w:rFonts w:ascii="Times New Roman" w:hAnsi="Times New Roman" w:cs="Times New Roman"/>
@@ -3055,9 +2702,9 @@
           <w:szCs w:val="24"/>
           <w:lang w:val="en-US"/>
         </w:rPr>
-        <w:t xml:space="preserve">ach flight will have a maximum number of seats and each person </w:t>
-      </w:r>
-      <w:proofErr w:type="spellStart"/>
+        <w:t>can not</w:t>
+      </w:r>
+      <w:proofErr w:type="spellEnd"/>
       <w:r>
         <w:rPr>
           <w:rFonts w:ascii="Times New Roman" w:hAnsi="Times New Roman" w:cs="Times New Roman"/>
@@ -3066,28 +2713,7 @@
           <w:szCs w:val="24"/>
           <w:lang w:val="en-US"/>
         </w:rPr>
-        <w:t>can not</w:t>
-      </w:r>
-      <w:proofErr w:type="spellEnd"/>
-      <w:r>
-        <w:rPr>
-          <w:rFonts w:ascii="Times New Roman" w:hAnsi="Times New Roman" w:cs="Times New Roman"/>
-          <w:color w:val="000000"/>
-          <w:sz w:val="24"/>
-          <w:szCs w:val="24"/>
-          <w:lang w:val="en-US"/>
-        </w:rPr>
-        <w:t xml:space="preserve"> double-book the same flight. When the user enters a search query, a series of desired flights will be displayed, with the number of seats left. If the number of seats is ze</w:t>
-      </w:r>
-      <w:r>
-        <w:rPr>
-          <w:rFonts w:ascii="Times New Roman" w:hAnsi="Times New Roman" w:cs="Times New Roman"/>
-          <w:color w:val="000000"/>
-          <w:sz w:val="24"/>
-          <w:szCs w:val="24"/>
-          <w:lang w:val="en-US"/>
-        </w:rPr>
-        <w:t>ro, that flight will not be shown to the user, even if it meets their other criteria.</w:t>
+        <w:t xml:space="preserve"> double-book the same flight. When the user enters a search query, a series of desired flights will be displayed, with the number of seats left. If the number of seats is zero, that flight will not be shown to the user, even if it meets their other criteria.</w:t>
       </w:r>
     </w:p>
     <w:p>
@@ -3140,17 +2766,7 @@
           <w:szCs w:val="24"/>
           <w:lang w:val="en-US"/>
         </w:rPr>
-        <w:t>S</w:t>
-      </w:r>
-      <w:r>
-        <w:rPr>
-          <w:rFonts w:ascii="Times New Roman" w:hAnsi="Times New Roman" w:cs="Times New Roman"/>
-          <w:color w:val="000000"/>
-          <w:sz w:val="24"/>
-          <w:szCs w:val="24"/>
-          <w:lang w:val="en-US"/>
-        </w:rPr>
-        <w:t>ystem will be designed so it will be easy to maintain and scale up when the business grows</w:t>
+        <w:t>System will be designed so it will be easy to maintain and scale up when the business grows</w:t>
       </w:r>
     </w:p>
     <w:p>
@@ -3172,17 +2788,7 @@
           <w:szCs w:val="24"/>
           <w:lang w:val="en-US"/>
         </w:rPr>
-        <w:t xml:space="preserve">Also, it depends on further requirements from </w:t>
-      </w:r>
-      <w:r>
-        <w:rPr>
-          <w:rFonts w:ascii="Times New Roman" w:hAnsi="Times New Roman" w:cs="Times New Roman"/>
-          <w:color w:val="000000"/>
-          <w:sz w:val="24"/>
-          <w:szCs w:val="24"/>
-          <w:lang w:val="en-US"/>
-        </w:rPr>
-        <w:t>the stakeholders</w:t>
+        <w:t>Also, it depends on further requirements from the stakeholders</w:t>
       </w:r>
     </w:p>
     <w:p>
@@ -3235,17 +2841,7 @@
           <w:szCs w:val="24"/>
           <w:lang w:val="en-US"/>
         </w:rPr>
-        <w:t>A</w:t>
-      </w:r>
-      <w:r>
-        <w:rPr>
-          <w:rFonts w:ascii="Times New Roman" w:hAnsi="Times New Roman" w:cs="Times New Roman"/>
-          <w:color w:val="000000"/>
-          <w:sz w:val="24"/>
-          <w:szCs w:val="24"/>
-          <w:lang w:val="en-US"/>
-        </w:rPr>
-        <w:t>ll the reservation/ flight information will be persisted and secured </w:t>
+        <w:t>All the reservation/ flight information will be persisted and secured </w:t>
       </w:r>
     </w:p>
     <w:p>
@@ -3307,6 +2903,7 @@
         <w:ind w:left="1440"/>
         <w:rPr>
           <w:rFonts w:ascii="Times New Roman" w:hAnsi="Times New Roman" w:cs="Times New Roman"/>
+          <w:color w:val="000000"/>
           <w:sz w:val="24"/>
           <w:szCs w:val="24"/>
           <w:lang w:val="en-US"/>
@@ -3320,9 +2917,13 @@
           <w:szCs w:val="24"/>
           <w:lang w:val="en-US"/>
         </w:rPr>
-        <w:t>I</w:t>
-      </w:r>
-      <w:r>
+        <w:t>In this AST6 project, we implement the concurrently popular technology Node.js and React to build the client side and server side.</w:t>
+      </w:r>
+    </w:p>
+    <w:p>
+      <w:pPr>
+        <w:spacing w:line="360" w:lineRule="auto"/>
+        <w:ind w:left="1440"/>
         <w:rPr>
           <w:rFonts w:ascii="Times New Roman" w:hAnsi="Times New Roman" w:cs="Times New Roman"/>
           <w:color w:val="000000"/>
@@ -3330,9 +2931,12 @@
           <w:szCs w:val="24"/>
           <w:lang w:val="en-US"/>
         </w:rPr>
-        <w:t xml:space="preserve">n this AST6 project, we implement the concurrently </w:t>
-      </w:r>
-      <w:r>
+      </w:pPr>
+    </w:p>
+    <w:p>
+      <w:pPr>
+        <w:spacing w:line="360" w:lineRule="auto"/>
+        <w:ind w:left="1440"/>
         <w:rPr>
           <w:rFonts w:ascii="Times New Roman" w:hAnsi="Times New Roman" w:cs="Times New Roman"/>
           <w:color w:val="000000"/>
@@ -3340,8 +2944,1152 @@
           <w:szCs w:val="24"/>
           <w:lang w:val="en-US"/>
         </w:rPr>
-        <w:t>popular technology Node.js and React to build the client side and server side.</w:t>
-      </w:r>
+      </w:pPr>
+    </w:p>
+    <w:p>
+      <w:pPr>
+        <w:pStyle w:val="Heading2"/>
+      </w:pPr>
+      <w:r>
+        <w:rPr>
+          <w:b/>
+          <w:bCs/>
+          <w:color w:val="000000"/>
+        </w:rPr>
+        <w:lastRenderedPageBreak/>
+        <w:t>E/R Diagram</w:t>
+      </w:r>
+    </w:p>
+    <w:p>
+      <w:pPr>
+        <w:pStyle w:val="NormalWeb"/>
+        <w:spacing w:beforeAutospacing="0" w:afterAutospacing="0"/>
+        <w:jc w:val="center"/>
+      </w:pPr>
+      <w:r>
+        <w:rPr>
+          <w:noProof/>
+          <w:color w:val="000000"/>
+          <w:bdr w:val="none" w:sz="0" w:space="0" w:color="auto" w:frame="1"/>
+        </w:rPr>
+        <w:drawing>
+          <wp:inline distT="0" distB="0" distL="0" distR="0" wp14:anchorId="1514CE9E" wp14:editId="43D6DB07">
+            <wp:extent cx="5943600" cy="6179820"/>
+            <wp:effectExtent l="0" t="0" r="0" b="0"/>
+            <wp:docPr id="2" name="Picture 2" descr="https://lh5.googleusercontent.com/C9c8QAWaDmKKmbG8LM1rJfsDCdO5j1ndO4ErIQ2nzo9T_yE22tfd-HGU55FUi-ZrC6mvO6JxCBNydTQAfvCMDcb6CvizEdKTVN6Bu4qhRc3v0jTwmButnjPXlf0xIve-YFviAH1h"/>
+            <wp:cNvGraphicFramePr>
+              <a:graphicFrameLocks xmlns:a="http://schemas.openxmlformats.org/drawingml/2006/main" noChangeAspect="1"/>
+            </wp:cNvGraphicFramePr>
+            <a:graphic xmlns:a="http://schemas.openxmlformats.org/drawingml/2006/main">
+              <a:graphicData uri="http://schemas.openxmlformats.org/drawingml/2006/picture">
+                <pic:pic xmlns:pic="http://schemas.openxmlformats.org/drawingml/2006/picture">
+                  <pic:nvPicPr>
+                    <pic:cNvPr id="0" name="Picture 1" descr="https://lh5.googleusercontent.com/C9c8QAWaDmKKmbG8LM1rJfsDCdO5j1ndO4ErIQ2nzo9T_yE22tfd-HGU55FUi-ZrC6mvO6JxCBNydTQAfvCMDcb6CvizEdKTVN6Bu4qhRc3v0jTwmButnjPXlf0xIve-YFviAH1h"/>
+                    <pic:cNvPicPr>
+                      <a:picLocks noChangeAspect="1" noChangeArrowheads="1"/>
+                    </pic:cNvPicPr>
+                  </pic:nvPicPr>
+                  <pic:blipFill>
+                    <a:blip r:embed="rId6">
+                      <a:extLst>
+                        <a:ext uri="{28A0092B-C50C-407E-A947-70E740481C1C}">
+                          <a14:useLocalDpi xmlns:a14="http://schemas.microsoft.com/office/drawing/2010/main" val="0"/>
+                        </a:ext>
+                      </a:extLst>
+                    </a:blip>
+                    <a:srcRect/>
+                    <a:stretch>
+                      <a:fillRect/>
+                    </a:stretch>
+                  </pic:blipFill>
+                  <pic:spPr bwMode="auto">
+                    <a:xfrm>
+                      <a:off x="0" y="0"/>
+                      <a:ext cx="5943600" cy="6179820"/>
+                    </a:xfrm>
+                    <a:prstGeom prst="rect">
+                      <a:avLst/>
+                    </a:prstGeom>
+                    <a:noFill/>
+                    <a:ln>
+                      <a:noFill/>
+                    </a:ln>
+                  </pic:spPr>
+                </pic:pic>
+              </a:graphicData>
+            </a:graphic>
+          </wp:inline>
+        </w:drawing>
+      </w:r>
+      <w:r>
+        <w:rPr>
+          <w:rFonts w:ascii="Arial" w:hAnsi="Arial" w:cs="Arial"/>
+          <w:color w:val="666666"/>
+          <w:sz w:val="22"/>
+          <w:szCs w:val="22"/>
+        </w:rPr>
+        <w:t>Figure 2: E/R diagram for AST6 Airline Online Services</w:t>
+      </w:r>
+    </w:p>
+    <w:p>
+      <w:pPr>
+        <w:pStyle w:val="Heading2"/>
+      </w:pPr>
+      <w:r>
+        <w:rPr>
+          <w:b/>
+          <w:bCs/>
+          <w:color w:val="000000"/>
+        </w:rPr>
+        <w:t>Relation Schemas with description</w:t>
+      </w:r>
+    </w:p>
+    <w:p>
+      <w:pPr>
+        <w:pStyle w:val="NormalWeb"/>
+        <w:numPr>
+          <w:ilvl w:val="0"/>
+          <w:numId w:val="40"/>
+        </w:numPr>
+        <w:spacing w:beforeAutospacing="0" w:afterAutospacing="0"/>
+        <w:textAlignment w:val="baseline"/>
+        <w:rPr>
+          <w:color w:val="000000"/>
+        </w:rPr>
+      </w:pPr>
+      <w:r>
+        <w:rPr>
+          <w:b/>
+          <w:bCs/>
+          <w:color w:val="000000"/>
+        </w:rPr>
+        <w:t>user(</w:t>
+      </w:r>
+      <w:proofErr w:type="spellStart"/>
+      <w:r>
+        <w:rPr>
+          <w:b/>
+          <w:bCs/>
+          <w:color w:val="000000"/>
+          <w:u w:val="single"/>
+        </w:rPr>
+        <w:t>user_id</w:t>
+      </w:r>
+      <w:proofErr w:type="spellEnd"/>
+      <w:r>
+        <w:rPr>
+          <w:b/>
+          <w:bCs/>
+          <w:color w:val="000000"/>
+          <w:u w:val="single"/>
+        </w:rPr>
+        <w:t xml:space="preserve"> [Member #]</w:t>
+      </w:r>
+      <w:r>
+        <w:rPr>
+          <w:b/>
+          <w:bCs/>
+          <w:color w:val="000000"/>
+        </w:rPr>
+        <w:t xml:space="preserve">, </w:t>
+      </w:r>
+      <w:r>
+        <w:rPr>
+          <w:b/>
+          <w:bCs/>
+          <w:color w:val="000000"/>
+          <w:u w:val="single"/>
+        </w:rPr>
+        <w:t>email,</w:t>
+      </w:r>
+      <w:r>
+        <w:rPr>
+          <w:b/>
+          <w:bCs/>
+          <w:color w:val="000000"/>
+        </w:rPr>
+        <w:t xml:space="preserve"> </w:t>
+      </w:r>
+      <w:proofErr w:type="spellStart"/>
+      <w:r>
+        <w:rPr>
+          <w:b/>
+          <w:bCs/>
+          <w:color w:val="000000"/>
+        </w:rPr>
+        <w:t>joined_datetime</w:t>
+      </w:r>
+      <w:proofErr w:type="spellEnd"/>
+      <w:r>
+        <w:rPr>
+          <w:b/>
+          <w:bCs/>
+          <w:color w:val="000000"/>
+        </w:rPr>
+        <w:t xml:space="preserve">, </w:t>
+      </w:r>
+      <w:proofErr w:type="spellStart"/>
+      <w:r>
+        <w:rPr>
+          <w:b/>
+          <w:bCs/>
+          <w:color w:val="000000"/>
+        </w:rPr>
+        <w:t>first_name</w:t>
+      </w:r>
+      <w:proofErr w:type="spellEnd"/>
+      <w:r>
+        <w:rPr>
+          <w:b/>
+          <w:bCs/>
+          <w:color w:val="000000"/>
+        </w:rPr>
+        <w:t xml:space="preserve">, </w:t>
+      </w:r>
+      <w:proofErr w:type="spellStart"/>
+      <w:r>
+        <w:rPr>
+          <w:b/>
+          <w:bCs/>
+          <w:color w:val="000000"/>
+        </w:rPr>
+        <w:t>last_name</w:t>
+      </w:r>
+      <w:proofErr w:type="spellEnd"/>
+      <w:r>
+        <w:rPr>
+          <w:b/>
+          <w:bCs/>
+          <w:color w:val="000000"/>
+        </w:rPr>
+        <w:t xml:space="preserve">, </w:t>
+      </w:r>
+      <w:proofErr w:type="spellStart"/>
+      <w:r>
+        <w:rPr>
+          <w:b/>
+          <w:bCs/>
+          <w:color w:val="000000"/>
+        </w:rPr>
+        <w:t>middle_initial</w:t>
+      </w:r>
+      <w:proofErr w:type="spellEnd"/>
+      <w:r>
+        <w:rPr>
+          <w:b/>
+          <w:bCs/>
+          <w:color w:val="000000"/>
+        </w:rPr>
+        <w:t xml:space="preserve">, DOB, address): </w:t>
+      </w:r>
+      <w:r>
+        <w:rPr>
+          <w:color w:val="000000"/>
+        </w:rPr>
+        <w:t>Each user will have to provide email, first name, last name, middle name initial, Date of Birth (DOB), and address in order to sign up, and has a unique user ID which is assigned by System</w:t>
+      </w:r>
+    </w:p>
+    <w:p>
+      <w:pPr>
+        <w:pStyle w:val="NormalWeb"/>
+        <w:spacing w:beforeAutospacing="0" w:afterAutospacing="0"/>
+        <w:ind w:left="720"/>
+      </w:pPr>
+      <w:r>
+        <w:rPr>
+          <w:color w:val="000000"/>
+        </w:rPr>
+        <w:t>Example Tuples:</w:t>
+      </w:r>
+    </w:p>
+    <w:p>
+      <w:pPr>
+        <w:pStyle w:val="NormalWeb"/>
+        <w:spacing w:beforeAutospacing="0" w:afterAutospacing="0"/>
+        <w:ind w:left="720"/>
+      </w:pPr>
+      <w:r>
+        <w:rPr>
+          <w:color w:val="000000"/>
+        </w:rPr>
+        <w:lastRenderedPageBreak/>
+        <w:t xml:space="preserve">(M2206, </w:t>
+      </w:r>
+      <w:hyperlink r:id="rId7" w:history="1">
+        <w:r>
+          <w:rPr>
+            <w:rStyle w:val="Hyperlink"/>
+            <w:color w:val="1155CC"/>
+          </w:rPr>
+          <w:t>john@gmail.com</w:t>
+        </w:r>
+      </w:hyperlink>
+      <w:r>
+        <w:rPr>
+          <w:color w:val="000000"/>
+        </w:rPr>
+        <w:t>, 10/6/2019, John, McGinley, P, 2/12/1997, 123 Fake Street)</w:t>
+      </w:r>
+    </w:p>
+    <w:p>
+      <w:pPr>
+        <w:pStyle w:val="NormalWeb"/>
+        <w:spacing w:beforeAutospacing="0" w:afterAutospacing="0"/>
+        <w:ind w:left="720"/>
+      </w:pPr>
+      <w:r>
+        <w:rPr>
+          <w:color w:val="000000"/>
+        </w:rPr>
+        <w:t>(M2207, kunda</w:t>
+      </w:r>
+      <w:hyperlink r:id="rId8" w:history="1">
+        <w:r>
+          <w:rPr>
+            <w:rStyle w:val="Hyperlink"/>
+            <w:color w:val="1155CC"/>
+          </w:rPr>
+          <w:t>@gmail.com</w:t>
+        </w:r>
+      </w:hyperlink>
+      <w:r>
+        <w:rPr>
+          <w:color w:val="000000"/>
+        </w:rPr>
+        <w:t xml:space="preserve">, 11/6/2014, Tyler, </w:t>
+      </w:r>
+      <w:proofErr w:type="spellStart"/>
+      <w:r>
+        <w:rPr>
+          <w:color w:val="000000"/>
+        </w:rPr>
+        <w:t>Daas</w:t>
+      </w:r>
+      <w:proofErr w:type="spellEnd"/>
+      <w:r>
+        <w:rPr>
+          <w:color w:val="000000"/>
+        </w:rPr>
+        <w:t>, D, 4/3/1995, 1203 20th Street)</w:t>
+      </w:r>
+    </w:p>
+    <w:p>
+      <w:pPr>
+        <w:pStyle w:val="NormalWeb"/>
+        <w:spacing w:beforeAutospacing="0" w:afterAutospacing="0"/>
+        <w:ind w:left="720"/>
+      </w:pPr>
+      <w:r>
+        <w:rPr>
+          <w:color w:val="000000"/>
+        </w:rPr>
+        <w:t>(M2208, tee</w:t>
+      </w:r>
+      <w:hyperlink r:id="rId9" w:history="1">
+        <w:r>
+          <w:rPr>
+            <w:rStyle w:val="Hyperlink"/>
+            <w:color w:val="1155CC"/>
+          </w:rPr>
+          <w:t>@gmail.com</w:t>
+        </w:r>
+      </w:hyperlink>
+      <w:r>
+        <w:rPr>
+          <w:color w:val="000000"/>
+        </w:rPr>
+        <w:t>, 1/5/2009, Thong, Le, Q, 5/15/1992, 1203 Austin Street)</w:t>
+      </w:r>
+    </w:p>
+    <w:p>
+      <w:pPr>
+        <w:pStyle w:val="NormalWeb"/>
+        <w:spacing w:beforeAutospacing="0" w:afterAutospacing="0"/>
+        <w:ind w:left="720"/>
+      </w:pPr>
+      <w:r>
+        <w:rPr>
+          <w:color w:val="000000"/>
+        </w:rPr>
+        <w:t>(M2209, jake</w:t>
+      </w:r>
+      <w:hyperlink r:id="rId10" w:history="1">
+        <w:r>
+          <w:rPr>
+            <w:rStyle w:val="Hyperlink"/>
+            <w:color w:val="1155CC"/>
+          </w:rPr>
+          <w:t>@gmail.com</w:t>
+        </w:r>
+      </w:hyperlink>
+      <w:r>
+        <w:rPr>
+          <w:color w:val="000000"/>
+        </w:rPr>
+        <w:t xml:space="preserve">, 2/5/2015, </w:t>
+      </w:r>
+      <w:proofErr w:type="spellStart"/>
+      <w:r>
+        <w:rPr>
+          <w:color w:val="000000"/>
+        </w:rPr>
+        <w:t>Kunda</w:t>
+      </w:r>
+      <w:proofErr w:type="spellEnd"/>
+      <w:r>
+        <w:rPr>
+          <w:color w:val="000000"/>
+        </w:rPr>
+        <w:t>, Wu, P, 4/12/1990, 1203 Kim Street)</w:t>
+      </w:r>
+    </w:p>
+    <w:p>
+      <w:pPr>
+        <w:pStyle w:val="NormalWeb"/>
+        <w:spacing w:beforeAutospacing="0" w:afterAutospacing="0"/>
+        <w:ind w:left="720"/>
+      </w:pPr>
+      <w:r>
+        <w:rPr>
+          <w:color w:val="000000"/>
+        </w:rPr>
+        <w:t>(M2210, blake</w:t>
+      </w:r>
+      <w:hyperlink r:id="rId11" w:history="1">
+        <w:r>
+          <w:rPr>
+            <w:rStyle w:val="Hyperlink"/>
+            <w:color w:val="1155CC"/>
+          </w:rPr>
+          <w:t>@gmail.com</w:t>
+        </w:r>
+      </w:hyperlink>
+      <w:r>
+        <w:rPr>
+          <w:color w:val="000000"/>
+        </w:rPr>
+        <w:t>, 10/6/2014, John, Wu,  R, 8/30/2005, 1203 Rut Street)</w:t>
+      </w:r>
+    </w:p>
+    <w:p>
+      <w:pPr>
+        <w:pStyle w:val="NormalWeb"/>
+        <w:spacing w:beforeAutospacing="0" w:afterAutospacing="0"/>
+        <w:ind w:left="720"/>
+      </w:pPr>
+      <w:r>
+        <w:rPr>
+          <w:color w:val="000000"/>
+        </w:rPr>
+        <w:t>(M2211, rock</w:t>
+      </w:r>
+      <w:hyperlink r:id="rId12" w:history="1">
+        <w:r>
+          <w:rPr>
+            <w:rStyle w:val="Hyperlink"/>
+            <w:color w:val="1155CC"/>
+          </w:rPr>
+          <w:t>@gmail.com</w:t>
+        </w:r>
+      </w:hyperlink>
+      <w:r>
+        <w:rPr>
+          <w:color w:val="000000"/>
+        </w:rPr>
+        <w:t>, 4/3/2011, Rock, Lee, N, 2/2/1950, 13 7th Street)</w:t>
+      </w:r>
+    </w:p>
+    <w:p>
+      <w:pPr>
+        <w:pStyle w:val="NormalWeb"/>
+        <w:spacing w:beforeAutospacing="0" w:afterAutospacing="0"/>
+        <w:ind w:left="720"/>
+      </w:pPr>
+      <w:r>
+        <w:rPr>
+          <w:color w:val="000000"/>
+        </w:rPr>
+        <w:t>(M2212, kyle</w:t>
+      </w:r>
+      <w:hyperlink r:id="rId13" w:history="1">
+        <w:r>
+          <w:rPr>
+            <w:rStyle w:val="Hyperlink"/>
+            <w:color w:val="1155CC"/>
+          </w:rPr>
+          <w:t>@gmail.com</w:t>
+        </w:r>
+      </w:hyperlink>
+      <w:r>
+        <w:rPr>
+          <w:color w:val="000000"/>
+        </w:rPr>
+        <w:t xml:space="preserve">, 5/9/2013, Kyle, </w:t>
+      </w:r>
+      <w:proofErr w:type="spellStart"/>
+      <w:r>
+        <w:rPr>
+          <w:color w:val="000000"/>
+        </w:rPr>
+        <w:t>Hertsch</w:t>
+      </w:r>
+      <w:proofErr w:type="spellEnd"/>
+      <w:r>
+        <w:rPr>
+          <w:color w:val="000000"/>
+        </w:rPr>
+        <w:t>, A, 3/5/1960, 123 8th Street)</w:t>
+      </w:r>
+    </w:p>
+    <w:p>
+      <w:pPr>
+        <w:pStyle w:val="NormalWeb"/>
+        <w:spacing w:beforeAutospacing="0" w:afterAutospacing="0"/>
+        <w:ind w:left="720"/>
+      </w:pPr>
+      <w:r>
+        <w:rPr>
+          <w:color w:val="000000"/>
+        </w:rPr>
+        <w:t>(M2213, andre</w:t>
+      </w:r>
+      <w:hyperlink r:id="rId14" w:history="1">
+        <w:r>
+          <w:rPr>
+            <w:rStyle w:val="Hyperlink"/>
+            <w:color w:val="1155CC"/>
+          </w:rPr>
+          <w:t>@gmail.com</w:t>
+        </w:r>
+      </w:hyperlink>
+      <w:r>
+        <w:rPr>
+          <w:color w:val="000000"/>
+        </w:rPr>
+        <w:t>, 3/3/2015, Andre, Giant, R 8/5/1963, 143 first Street)</w:t>
+      </w:r>
+    </w:p>
+    <w:p>
+      <w:pPr>
+        <w:pStyle w:val="NormalWeb"/>
+        <w:spacing w:beforeAutospacing="0" w:afterAutospacing="0"/>
+        <w:ind w:left="720"/>
+      </w:pPr>
+      <w:r>
+        <w:rPr>
+          <w:color w:val="000000"/>
+        </w:rPr>
+        <w:t>(M2214, blake</w:t>
+      </w:r>
+      <w:hyperlink r:id="rId15" w:history="1">
+        <w:r>
+          <w:rPr>
+            <w:rStyle w:val="Hyperlink"/>
+            <w:color w:val="1155CC"/>
+          </w:rPr>
+          <w:t>@gmail.com</w:t>
+        </w:r>
+      </w:hyperlink>
+      <w:r>
+        <w:rPr>
+          <w:color w:val="000000"/>
+        </w:rPr>
+        <w:t>, 6/6/2006, Blake, Bortles, C, 9/4/1975, 101 West Adams St)</w:t>
+      </w:r>
+    </w:p>
+    <w:p>
+      <w:pPr>
+        <w:pStyle w:val="NormalWeb"/>
+        <w:spacing w:beforeAutospacing="0" w:afterAutospacing="0"/>
+        <w:ind w:left="720"/>
+      </w:pPr>
+      <w:r>
+        <w:rPr>
+          <w:color w:val="000000"/>
+        </w:rPr>
+        <w:t>(M2215, doug</w:t>
+      </w:r>
+      <w:hyperlink r:id="rId16" w:history="1">
+        <w:r>
+          <w:rPr>
+            <w:rStyle w:val="Hyperlink"/>
+            <w:color w:val="1155CC"/>
+          </w:rPr>
+          <w:t>@gmail.com</w:t>
+        </w:r>
+      </w:hyperlink>
+      <w:r>
+        <w:rPr>
+          <w:color w:val="000000"/>
+        </w:rPr>
+        <w:t>, 10/6/2019, Doug, Adams, L, 9/16/1996, 927 Hamilton St)</w:t>
+      </w:r>
+    </w:p>
+    <w:p>
+      <w:pPr>
+        <w:pStyle w:val="NormalWeb"/>
+        <w:spacing w:beforeAutospacing="0" w:afterAutospacing="0"/>
+        <w:ind w:left="720"/>
+      </w:pPr>
+      <w:r>
+        <w:rPr>
+          <w:color w:val="000000"/>
+        </w:rPr>
+        <w:t>(M2216, juan</w:t>
+      </w:r>
+      <w:hyperlink r:id="rId17" w:history="1">
+        <w:r>
+          <w:rPr>
+            <w:rStyle w:val="Hyperlink"/>
+            <w:color w:val="1155CC"/>
+          </w:rPr>
+          <w:t>@gmail.com</w:t>
+        </w:r>
+      </w:hyperlink>
+      <w:r>
+        <w:rPr>
+          <w:color w:val="000000"/>
+        </w:rPr>
+        <w:t>, 10/6/2019, Juan, Lopez, D, 1/1/2000, 940 Black St)</w:t>
+      </w:r>
+    </w:p>
+    <w:p>
+      <w:pPr>
+        <w:pStyle w:val="NormalWeb"/>
+        <w:spacing w:beforeAutospacing="0" w:afterAutospacing="0"/>
+        <w:ind w:left="720"/>
+      </w:pPr>
+      <w:r>
+        <w:rPr>
+          <w:color w:val="000000"/>
+        </w:rPr>
+        <w:t>(M2217, tim</w:t>
+      </w:r>
+      <w:hyperlink r:id="rId18" w:history="1">
+        <w:r>
+          <w:rPr>
+            <w:rStyle w:val="Hyperlink"/>
+            <w:color w:val="1155CC"/>
+          </w:rPr>
+          <w:t>@gmail.com</w:t>
+        </w:r>
+      </w:hyperlink>
+      <w:r>
+        <w:rPr>
+          <w:color w:val="000000"/>
+        </w:rPr>
+        <w:t>, 10/6/2019, Tim, Allen, Q, 5/5/2005, 409 Market St)</w:t>
+      </w:r>
+    </w:p>
+    <w:p>
+      <w:pPr>
+        <w:pStyle w:val="NormalWeb"/>
+        <w:spacing w:beforeAutospacing="0" w:afterAutospacing="0"/>
+        <w:ind w:left="720"/>
+      </w:pPr>
+      <w:r>
+        <w:rPr>
+          <w:color w:val="000000"/>
+        </w:rPr>
+        <w:t>(M2218, tyler</w:t>
+      </w:r>
+      <w:hyperlink r:id="rId19" w:history="1">
+        <w:r>
+          <w:rPr>
+            <w:rStyle w:val="Hyperlink"/>
+            <w:color w:val="1155CC"/>
+          </w:rPr>
+          <w:t>@gmail.com</w:t>
+        </w:r>
+      </w:hyperlink>
+      <w:r>
+        <w:rPr>
+          <w:color w:val="000000"/>
+        </w:rPr>
+        <w:t>, 10/6/2019, Tyler, Adams, C, 1/4/1959, 440 Telegraph Ave)</w:t>
+      </w:r>
+    </w:p>
+    <w:p>
+      <w:pPr>
+        <w:pStyle w:val="NormalWeb"/>
+        <w:spacing w:beforeAutospacing="0" w:afterAutospacing="0"/>
+        <w:ind w:left="720"/>
+      </w:pPr>
+      <w:r>
+        <w:rPr>
+          <w:color w:val="000000"/>
+        </w:rPr>
+        <w:t>(M2219, maria</w:t>
+      </w:r>
+      <w:hyperlink r:id="rId20" w:history="1">
+        <w:r>
+          <w:rPr>
+            <w:rStyle w:val="Hyperlink"/>
+            <w:color w:val="1155CC"/>
+          </w:rPr>
+          <w:t>@gmail.com</w:t>
+        </w:r>
+      </w:hyperlink>
+      <w:r>
+        <w:rPr>
+          <w:color w:val="000000"/>
+        </w:rPr>
+        <w:t>, 10/6/2019, Maria, Ramirez, D, 11/1/1991, 904 Test Dr)</w:t>
+      </w:r>
+    </w:p>
+    <w:p>
+      <w:pPr>
+        <w:pStyle w:val="NormalWeb"/>
+        <w:spacing w:beforeAutospacing="0" w:afterAutospacing="0"/>
+        <w:ind w:left="720"/>
+      </w:pPr>
+      <w:r>
+        <w:rPr>
+          <w:color w:val="000000"/>
+        </w:rPr>
+        <w:t>(M2220, ramirez</w:t>
+      </w:r>
+      <w:hyperlink r:id="rId21" w:history="1">
+        <w:r>
+          <w:rPr>
+            <w:rStyle w:val="Hyperlink"/>
+            <w:color w:val="1155CC"/>
+          </w:rPr>
+          <w:t>@gmail.com</w:t>
+        </w:r>
+      </w:hyperlink>
+      <w:r>
+        <w:rPr>
+          <w:color w:val="000000"/>
+        </w:rPr>
+        <w:t xml:space="preserve">, 10/6/2019, Kim, Ramirez, S, 1/5/1990, 753 </w:t>
+      </w:r>
+      <w:proofErr w:type="spellStart"/>
+      <w:r>
+        <w:rPr>
+          <w:color w:val="000000"/>
+        </w:rPr>
+        <w:t>Edde</w:t>
+      </w:r>
+      <w:proofErr w:type="spellEnd"/>
+      <w:r>
+        <w:rPr>
+          <w:color w:val="000000"/>
+        </w:rPr>
+        <w:t xml:space="preserve"> St)</w:t>
+      </w:r>
+    </w:p>
+    <w:p>
+      <w:pPr>
+        <w:pStyle w:val="NormalWeb"/>
+        <w:numPr>
+          <w:ilvl w:val="0"/>
+          <w:numId w:val="41"/>
+        </w:numPr>
+        <w:spacing w:beforeAutospacing="0" w:afterAutospacing="0"/>
+        <w:textAlignment w:val="baseline"/>
+        <w:rPr>
+          <w:color w:val="000000"/>
+        </w:rPr>
+      </w:pPr>
+      <w:r>
+        <w:rPr>
+          <w:b/>
+          <w:bCs/>
+          <w:color w:val="000000"/>
+        </w:rPr>
+        <w:t>preference(</w:t>
+      </w:r>
+      <w:proofErr w:type="spellStart"/>
+      <w:r>
+        <w:rPr>
+          <w:b/>
+          <w:bCs/>
+          <w:color w:val="000000"/>
+          <w:u w:val="single"/>
+        </w:rPr>
+        <w:t>user_id</w:t>
+      </w:r>
+      <w:proofErr w:type="spellEnd"/>
+      <w:r>
+        <w:rPr>
+          <w:b/>
+          <w:bCs/>
+          <w:color w:val="000000"/>
+        </w:rPr>
+        <w:t xml:space="preserve">, </w:t>
+      </w:r>
+      <w:proofErr w:type="spellStart"/>
+      <w:r>
+        <w:rPr>
+          <w:b/>
+          <w:bCs/>
+          <w:color w:val="000000"/>
+        </w:rPr>
+        <w:t>flight_time</w:t>
+      </w:r>
+      <w:proofErr w:type="spellEnd"/>
+      <w:r>
+        <w:rPr>
+          <w:b/>
+          <w:bCs/>
+          <w:color w:val="000000"/>
+        </w:rPr>
+        <w:t xml:space="preserve">, </w:t>
+      </w:r>
+      <w:proofErr w:type="spellStart"/>
+      <w:r>
+        <w:rPr>
+          <w:b/>
+          <w:bCs/>
+          <w:color w:val="000000"/>
+        </w:rPr>
+        <w:t>ticket_class</w:t>
+      </w:r>
+      <w:proofErr w:type="spellEnd"/>
+      <w:r>
+        <w:rPr>
+          <w:b/>
+          <w:bCs/>
+          <w:color w:val="000000"/>
+        </w:rPr>
+        <w:t xml:space="preserve">, alert, </w:t>
+      </w:r>
+      <w:proofErr w:type="spellStart"/>
+      <w:r>
+        <w:rPr>
+          <w:b/>
+          <w:bCs/>
+          <w:color w:val="000000"/>
+        </w:rPr>
+        <w:t>two_factor</w:t>
+      </w:r>
+      <w:proofErr w:type="spellEnd"/>
+      <w:r>
+        <w:rPr>
+          <w:b/>
+          <w:bCs/>
+          <w:color w:val="000000"/>
+        </w:rPr>
+        <w:t xml:space="preserve">, </w:t>
+      </w:r>
+      <w:proofErr w:type="spellStart"/>
+      <w:r>
+        <w:rPr>
+          <w:b/>
+          <w:bCs/>
+          <w:color w:val="000000"/>
+        </w:rPr>
+        <w:t>max_price</w:t>
+      </w:r>
+      <w:proofErr w:type="spellEnd"/>
+      <w:r>
+        <w:rPr>
+          <w:b/>
+          <w:bCs/>
+          <w:color w:val="000000"/>
+        </w:rPr>
+        <w:t>):</w:t>
+      </w:r>
+      <w:r>
+        <w:rPr>
+          <w:color w:val="000000"/>
+        </w:rPr>
+        <w:t xml:space="preserve"> Each registered user has exactly one list of preferences, so it is a one-one relationship. A list of preferences helps user to pre-select their options in flight search (flight time (day/night), ticket class (Business class/ Economic class). Alert is Yes/No to notify user when flight status changes. Two factor is Yes/No to provide more secure to user’s account. Max price is to set a limit for a ticket price</w:t>
+      </w:r>
+    </w:p>
+    <w:p>
+      <w:pPr>
+        <w:pStyle w:val="NormalWeb"/>
+        <w:spacing w:beforeAutospacing="0" w:afterAutospacing="0"/>
+        <w:ind w:left="720"/>
+      </w:pPr>
+      <w:r>
+        <w:rPr>
+          <w:color w:val="000000"/>
+        </w:rPr>
+        <w:t xml:space="preserve">(M0001, </w:t>
+      </w:r>
+      <w:proofErr w:type="spellStart"/>
+      <w:r>
+        <w:rPr>
+          <w:color w:val="000000"/>
+        </w:rPr>
+        <w:t>dayandnight</w:t>
+      </w:r>
+      <w:proofErr w:type="spellEnd"/>
+      <w:r>
+        <w:rPr>
+          <w:color w:val="000000"/>
+        </w:rPr>
+        <w:t>, economic, yes, yes, 200)</w:t>
+      </w:r>
+    </w:p>
+    <w:p>
+      <w:pPr>
+        <w:pStyle w:val="NormalWeb"/>
+        <w:spacing w:beforeAutospacing="0" w:afterAutospacing="0"/>
+        <w:ind w:left="720"/>
+      </w:pPr>
+      <w:r>
+        <w:rPr>
+          <w:color w:val="000000"/>
+        </w:rPr>
+        <w:t xml:space="preserve">(M0002, </w:t>
+      </w:r>
+      <w:proofErr w:type="spellStart"/>
+      <w:r>
+        <w:rPr>
+          <w:color w:val="000000"/>
+        </w:rPr>
+        <w:t>dayandnight</w:t>
+      </w:r>
+      <w:proofErr w:type="spellEnd"/>
+      <w:r>
+        <w:rPr>
+          <w:color w:val="000000"/>
+        </w:rPr>
+        <w:t>, economic, yes, yes, 200)</w:t>
+      </w:r>
+    </w:p>
+    <w:p>
+      <w:pPr>
+        <w:pStyle w:val="NormalWeb"/>
+        <w:spacing w:beforeAutospacing="0" w:afterAutospacing="0"/>
+        <w:ind w:left="720"/>
+      </w:pPr>
+      <w:r>
+        <w:rPr>
+          <w:color w:val="000000"/>
+        </w:rPr>
+        <w:t xml:space="preserve">(M0003, </w:t>
+      </w:r>
+      <w:proofErr w:type="spellStart"/>
+      <w:r>
+        <w:rPr>
+          <w:color w:val="000000"/>
+        </w:rPr>
+        <w:t>dayandnight</w:t>
+      </w:r>
+      <w:proofErr w:type="spellEnd"/>
+      <w:r>
+        <w:rPr>
+          <w:color w:val="000000"/>
+        </w:rPr>
+        <w:t>, economic, yes, yes, 200)</w:t>
+      </w:r>
+    </w:p>
+    <w:p>
+      <w:pPr>
+        <w:pStyle w:val="NormalWeb"/>
+        <w:spacing w:beforeAutospacing="0" w:afterAutospacing="0"/>
+        <w:ind w:left="720"/>
+      </w:pPr>
+      <w:r>
+        <w:rPr>
+          <w:color w:val="000000"/>
+        </w:rPr>
+        <w:t>(M0004, day, economic, yes, yes, 200)</w:t>
+      </w:r>
+    </w:p>
+    <w:p>
+      <w:pPr>
+        <w:pStyle w:val="NormalWeb"/>
+        <w:spacing w:beforeAutospacing="0" w:afterAutospacing="0"/>
+        <w:ind w:left="720"/>
+      </w:pPr>
+      <w:r>
+        <w:rPr>
+          <w:color w:val="000000"/>
+        </w:rPr>
+        <w:t>(M0005, night, economic, no, yes, 200)</w:t>
+      </w:r>
+    </w:p>
+    <w:p>
+      <w:pPr>
+        <w:pStyle w:val="NormalWeb"/>
+        <w:spacing w:beforeAutospacing="0" w:afterAutospacing="0"/>
+        <w:ind w:left="720"/>
+      </w:pPr>
+      <w:r>
+        <w:rPr>
+          <w:color w:val="000000"/>
+        </w:rPr>
+        <w:t>(M0006, night, business, yes, yes, any)</w:t>
+      </w:r>
+    </w:p>
+    <w:p>
+      <w:pPr>
+        <w:pStyle w:val="NormalWeb"/>
+        <w:spacing w:beforeAutospacing="0" w:afterAutospacing="0"/>
+        <w:ind w:left="720"/>
+      </w:pPr>
+      <w:r>
+        <w:rPr>
+          <w:color w:val="000000"/>
+        </w:rPr>
+        <w:t>(M0007, night, business, yes, yes, any)</w:t>
+      </w:r>
+    </w:p>
+    <w:p>
+      <w:pPr>
+        <w:pStyle w:val="NormalWeb"/>
+        <w:spacing w:beforeAutospacing="0" w:afterAutospacing="0"/>
+        <w:ind w:left="720"/>
+      </w:pPr>
+      <w:r>
+        <w:rPr>
+          <w:color w:val="000000"/>
+        </w:rPr>
+        <w:t>(M0008, day, business, yes, yes, any)</w:t>
+      </w:r>
+    </w:p>
+    <w:p>
+      <w:pPr>
+        <w:pStyle w:val="NormalWeb"/>
+        <w:spacing w:beforeAutospacing="0" w:afterAutospacing="0"/>
+        <w:ind w:left="720"/>
+      </w:pPr>
+      <w:r>
+        <w:rPr>
+          <w:color w:val="000000"/>
+        </w:rPr>
+        <w:t>(M0009, night, economic, yes, no, 150)</w:t>
+      </w:r>
+    </w:p>
+    <w:p>
+      <w:pPr>
+        <w:pStyle w:val="NormalWeb"/>
+        <w:spacing w:beforeAutospacing="0" w:afterAutospacing="0"/>
+        <w:ind w:left="720"/>
+      </w:pPr>
+      <w:r>
+        <w:rPr>
+          <w:color w:val="000000"/>
+        </w:rPr>
+        <w:t>(M0010, night, economic, yes, no, 150)</w:t>
+      </w:r>
+    </w:p>
+    <w:p>
+      <w:pPr>
+        <w:pStyle w:val="NormalWeb"/>
+        <w:spacing w:beforeAutospacing="0" w:afterAutospacing="0"/>
+        <w:ind w:left="720"/>
+      </w:pPr>
+      <w:r>
+        <w:rPr>
+          <w:color w:val="000000"/>
+        </w:rPr>
+        <w:t>(M0011, night, economic, yes, yes, any)</w:t>
+      </w:r>
+    </w:p>
+    <w:p>
+      <w:pPr>
+        <w:pStyle w:val="NormalWeb"/>
+        <w:spacing w:beforeAutospacing="0" w:afterAutospacing="0"/>
+        <w:ind w:left="720"/>
+      </w:pPr>
+      <w:r>
+        <w:rPr>
+          <w:color w:val="000000"/>
+        </w:rPr>
+        <w:t>(M0012, night, economic, yes, yes, 150)</w:t>
+      </w:r>
+    </w:p>
+    <w:p>
+      <w:pPr>
+        <w:pStyle w:val="NormalWeb"/>
+        <w:spacing w:beforeAutospacing="0" w:afterAutospacing="0"/>
+        <w:ind w:left="720"/>
+      </w:pPr>
+      <w:r>
+        <w:rPr>
+          <w:color w:val="000000"/>
+        </w:rPr>
+        <w:t>(M0013, night, economic, yes, yes, 150)</w:t>
+      </w:r>
+    </w:p>
+    <w:p>
+      <w:pPr>
+        <w:pStyle w:val="NormalWeb"/>
+        <w:spacing w:beforeAutospacing="0" w:afterAutospacing="0"/>
+        <w:ind w:left="720"/>
+      </w:pPr>
+      <w:r>
+        <w:rPr>
+          <w:color w:val="000000"/>
+        </w:rPr>
+        <w:t xml:space="preserve">(M0014, </w:t>
+      </w:r>
+      <w:proofErr w:type="spellStart"/>
+      <w:r>
+        <w:rPr>
+          <w:color w:val="000000"/>
+        </w:rPr>
+        <w:t>dayandnight</w:t>
+      </w:r>
+      <w:proofErr w:type="spellEnd"/>
+      <w:r>
+        <w:rPr>
+          <w:color w:val="000000"/>
+        </w:rPr>
+        <w:t>, economic, yes, no, 150)</w:t>
+      </w:r>
+    </w:p>
+    <w:p>
+      <w:pPr>
+        <w:pStyle w:val="NormalWeb"/>
+        <w:spacing w:beforeAutospacing="0" w:afterAutospacing="0"/>
+        <w:ind w:left="720"/>
+      </w:pPr>
+      <w:r>
+        <w:rPr>
+          <w:color w:val="000000"/>
+        </w:rPr>
+        <w:t xml:space="preserve">(M0015, </w:t>
+      </w:r>
+      <w:proofErr w:type="spellStart"/>
+      <w:r>
+        <w:rPr>
+          <w:color w:val="000000"/>
+        </w:rPr>
+        <w:t>dayandnight</w:t>
+      </w:r>
+      <w:proofErr w:type="spellEnd"/>
+      <w:r>
+        <w:rPr>
+          <w:color w:val="000000"/>
+        </w:rPr>
+        <w:t xml:space="preserve">, economic, </w:t>
+      </w:r>
+      <w:proofErr w:type="spellStart"/>
+      <w:r>
+        <w:rPr>
+          <w:color w:val="000000"/>
+        </w:rPr>
+        <w:t>yes,no</w:t>
+      </w:r>
+      <w:proofErr w:type="spellEnd"/>
+      <w:r>
+        <w:rPr>
+          <w:color w:val="000000"/>
+        </w:rPr>
+        <w:t>, 150)</w:t>
+      </w:r>
+    </w:p>
+    <w:p>
+      <w:pPr>
+        <w:spacing w:line="360" w:lineRule="auto"/>
+        <w:ind w:left="1440"/>
+        <w:rPr>
+          <w:rFonts w:ascii="Times New Roman" w:hAnsi="Times New Roman" w:cs="Times New Roman"/>
+          <w:sz w:val="24"/>
+          <w:szCs w:val="24"/>
+          <w:lang w:val="en-US"/>
+        </w:rPr>
+      </w:pPr>
+      <w:bookmarkStart w:id="29" w:name="_GoBack"/>
+      <w:bookmarkEnd w:id="29"/>
     </w:p>
     <w:p>
       <w:pPr>
@@ -4487,6 +5235,119 @@
     </w:lvl>
   </w:abstractNum>
   <w:abstractNum w:abstractNumId="9" w15:restartNumberingAfterBreak="0">
+    <w:nsid w:val="21097E3A"/>
+    <w:multiLevelType w:val="multilevel"/>
+    <w:tmpl w:val="9D2040CE"/>
+    <w:lvl w:ilvl="0">
+      <w:start w:val="2"/>
+      <w:numFmt w:val="decimal"/>
+      <w:lvlText w:val="%1."/>
+      <w:lvlJc w:val="left"/>
+      <w:pPr>
+        <w:tabs>
+          <w:tab w:val="num" w:pos="720"/>
+        </w:tabs>
+        <w:ind w:left="720" w:hanging="360"/>
+      </w:pPr>
+    </w:lvl>
+    <w:lvl w:ilvl="1" w:tentative="1">
+      <w:start w:val="1"/>
+      <w:numFmt w:val="decimal"/>
+      <w:lvlText w:val="%2."/>
+      <w:lvlJc w:val="left"/>
+      <w:pPr>
+        <w:tabs>
+          <w:tab w:val="num" w:pos="1440"/>
+        </w:tabs>
+        <w:ind w:left="1440" w:hanging="360"/>
+      </w:pPr>
+    </w:lvl>
+    <w:lvl w:ilvl="2" w:tentative="1">
+      <w:start w:val="1"/>
+      <w:numFmt w:val="decimal"/>
+      <w:lvlText w:val="%3."/>
+      <w:lvlJc w:val="left"/>
+      <w:pPr>
+        <w:tabs>
+          <w:tab w:val="num" w:pos="2160"/>
+        </w:tabs>
+        <w:ind w:left="2160" w:hanging="360"/>
+      </w:pPr>
+    </w:lvl>
+    <w:lvl w:ilvl="3" w:tentative="1">
+      <w:start w:val="1"/>
+      <w:numFmt w:val="decimal"/>
+      <w:lvlText w:val="%4."/>
+      <w:lvlJc w:val="left"/>
+      <w:pPr>
+        <w:tabs>
+          <w:tab w:val="num" w:pos="2880"/>
+        </w:tabs>
+        <w:ind w:left="2880" w:hanging="360"/>
+      </w:pPr>
+    </w:lvl>
+    <w:lvl w:ilvl="4" w:tentative="1">
+      <w:start w:val="1"/>
+      <w:numFmt w:val="decimal"/>
+      <w:lvlText w:val="%5."/>
+      <w:lvlJc w:val="left"/>
+      <w:pPr>
+        <w:tabs>
+          <w:tab w:val="num" w:pos="3600"/>
+        </w:tabs>
+        <w:ind w:left="3600" w:hanging="360"/>
+      </w:pPr>
+    </w:lvl>
+    <w:lvl w:ilvl="5" w:tentative="1">
+      <w:start w:val="1"/>
+      <w:numFmt w:val="decimal"/>
+      <w:lvlText w:val="%6."/>
+      <w:lvlJc w:val="left"/>
+      <w:pPr>
+        <w:tabs>
+          <w:tab w:val="num" w:pos="4320"/>
+        </w:tabs>
+        <w:ind w:left="4320" w:hanging="360"/>
+      </w:pPr>
+    </w:lvl>
+    <w:lvl w:ilvl="6" w:tentative="1">
+      <w:start w:val="1"/>
+      <w:numFmt w:val="decimal"/>
+      <w:lvlText w:val="%7."/>
+      <w:lvlJc w:val="left"/>
+      <w:pPr>
+        <w:tabs>
+          <w:tab w:val="num" w:pos="5040"/>
+        </w:tabs>
+        <w:ind w:left="5040" w:hanging="360"/>
+      </w:pPr>
+    </w:lvl>
+    <w:lvl w:ilvl="7" w:tentative="1">
+      <w:start w:val="1"/>
+      <w:numFmt w:val="decimal"/>
+      <w:lvlText w:val="%8."/>
+      <w:lvlJc w:val="left"/>
+      <w:pPr>
+        <w:tabs>
+          <w:tab w:val="num" w:pos="5760"/>
+        </w:tabs>
+        <w:ind w:left="5760" w:hanging="360"/>
+      </w:pPr>
+    </w:lvl>
+    <w:lvl w:ilvl="8" w:tentative="1">
+      <w:start w:val="1"/>
+      <w:numFmt w:val="decimal"/>
+      <w:lvlText w:val="%9."/>
+      <w:lvlJc w:val="left"/>
+      <w:pPr>
+        <w:tabs>
+          <w:tab w:val="num" w:pos="6480"/>
+        </w:tabs>
+        <w:ind w:left="6480" w:hanging="360"/>
+      </w:pPr>
+    </w:lvl>
+  </w:abstractNum>
+  <w:abstractNum w:abstractNumId="10" w15:restartNumberingAfterBreak="0">
     <w:nsid w:val="21265E80"/>
     <w:multiLevelType w:val="multilevel"/>
     <w:tmpl w:val="5564786E"/>
@@ -4608,7 +5469,7 @@
       </w:rPr>
     </w:lvl>
   </w:abstractNum>
-  <w:abstractNum w:abstractNumId="10" w15:restartNumberingAfterBreak="0">
+  <w:abstractNum w:abstractNumId="11" w15:restartNumberingAfterBreak="0">
     <w:nsid w:val="21770771"/>
     <w:multiLevelType w:val="multilevel"/>
     <w:tmpl w:val="72103FE2"/>
@@ -4726,7 +5587,7 @@
       </w:rPr>
     </w:lvl>
   </w:abstractNum>
-  <w:abstractNum w:abstractNumId="11" w15:restartNumberingAfterBreak="0">
+  <w:abstractNum w:abstractNumId="12" w15:restartNumberingAfterBreak="0">
     <w:nsid w:val="2500318E"/>
     <w:multiLevelType w:val="multilevel"/>
     <w:tmpl w:val="A3FA3D02"/>
@@ -4849,7 +5710,7 @@
       </w:rPr>
     </w:lvl>
   </w:abstractNum>
-  <w:abstractNum w:abstractNumId="12" w15:restartNumberingAfterBreak="0">
+  <w:abstractNum w:abstractNumId="13" w15:restartNumberingAfterBreak="0">
     <w:nsid w:val="273B4ECA"/>
     <w:multiLevelType w:val="multilevel"/>
     <w:tmpl w:val="D33E77F0"/>
@@ -4962,7 +5823,7 @@
       </w:pPr>
     </w:lvl>
   </w:abstractNum>
-  <w:abstractNum w:abstractNumId="13" w15:restartNumberingAfterBreak="0">
+  <w:abstractNum w:abstractNumId="14" w15:restartNumberingAfterBreak="0">
     <w:nsid w:val="2D0F4B4B"/>
     <w:multiLevelType w:val="multilevel"/>
     <w:tmpl w:val="7730F46A"/>
@@ -5075,7 +5936,7 @@
       </w:pPr>
     </w:lvl>
   </w:abstractNum>
-  <w:abstractNum w:abstractNumId="14" w15:restartNumberingAfterBreak="0">
+  <w:abstractNum w:abstractNumId="15" w15:restartNumberingAfterBreak="0">
     <w:nsid w:val="33B97B41"/>
     <w:multiLevelType w:val="multilevel"/>
     <w:tmpl w:val="72DAB47E"/>
@@ -5188,7 +6049,7 @@
       </w:pPr>
     </w:lvl>
   </w:abstractNum>
-  <w:abstractNum w:abstractNumId="15" w15:restartNumberingAfterBreak="0">
+  <w:abstractNum w:abstractNumId="16" w15:restartNumberingAfterBreak="0">
     <w:nsid w:val="34223761"/>
     <w:multiLevelType w:val="multilevel"/>
     <w:tmpl w:val="69E01DAA"/>
@@ -5328,7 +6189,7 @@
       </w:rPr>
     </w:lvl>
   </w:abstractNum>
-  <w:abstractNum w:abstractNumId="16" w15:restartNumberingAfterBreak="0">
+  <w:abstractNum w:abstractNumId="17" w15:restartNumberingAfterBreak="0">
     <w:nsid w:val="35F253AE"/>
     <w:multiLevelType w:val="multilevel"/>
     <w:tmpl w:val="1A822E32"/>
@@ -5441,7 +6302,7 @@
       </w:pPr>
     </w:lvl>
   </w:abstractNum>
-  <w:abstractNum w:abstractNumId="17" w15:restartNumberingAfterBreak="0">
+  <w:abstractNum w:abstractNumId="18" w15:restartNumberingAfterBreak="0">
     <w:nsid w:val="3AFB74F3"/>
     <w:multiLevelType w:val="multilevel"/>
     <w:tmpl w:val="9F562960"/>
@@ -5551,7 +6412,7 @@
       </w:pPr>
     </w:lvl>
   </w:abstractNum>
-  <w:abstractNum w:abstractNumId="18" w15:restartNumberingAfterBreak="0">
+  <w:abstractNum w:abstractNumId="19" w15:restartNumberingAfterBreak="0">
     <w:nsid w:val="3C177762"/>
     <w:multiLevelType w:val="multilevel"/>
     <w:tmpl w:val="5ABE9D8E"/>
@@ -5700,7 +6561,7 @@
       </w:rPr>
     </w:lvl>
   </w:abstractNum>
-  <w:abstractNum w:abstractNumId="19" w15:restartNumberingAfterBreak="0">
+  <w:abstractNum w:abstractNumId="20" w15:restartNumberingAfterBreak="0">
     <w:nsid w:val="3FE162D2"/>
     <w:multiLevelType w:val="multilevel"/>
     <w:tmpl w:val="A29E2E50"/>
@@ -5813,7 +6674,7 @@
       </w:pPr>
     </w:lvl>
   </w:abstractNum>
-  <w:abstractNum w:abstractNumId="20" w15:restartNumberingAfterBreak="0">
+  <w:abstractNum w:abstractNumId="21" w15:restartNumberingAfterBreak="0">
     <w:nsid w:val="444E1CC0"/>
     <w:multiLevelType w:val="multilevel"/>
     <w:tmpl w:val="2AE29C92"/>
@@ -5926,7 +6787,7 @@
       </w:pPr>
     </w:lvl>
   </w:abstractNum>
-  <w:abstractNum w:abstractNumId="21" w15:restartNumberingAfterBreak="0">
+  <w:abstractNum w:abstractNumId="22" w15:restartNumberingAfterBreak="0">
     <w:nsid w:val="480C44C8"/>
     <w:multiLevelType w:val="multilevel"/>
     <w:tmpl w:val="C936B592"/>
@@ -6039,7 +6900,7 @@
       </w:pPr>
     </w:lvl>
   </w:abstractNum>
-  <w:abstractNum w:abstractNumId="22" w15:restartNumberingAfterBreak="0">
+  <w:abstractNum w:abstractNumId="23" w15:restartNumberingAfterBreak="0">
     <w:nsid w:val="4858270E"/>
     <w:multiLevelType w:val="multilevel"/>
     <w:tmpl w:val="033ED71E"/>
@@ -6154,7 +7015,7 @@
       </w:rPr>
     </w:lvl>
   </w:abstractNum>
-  <w:abstractNum w:abstractNumId="23" w15:restartNumberingAfterBreak="0">
+  <w:abstractNum w:abstractNumId="24" w15:restartNumberingAfterBreak="0">
     <w:nsid w:val="48CF686C"/>
     <w:multiLevelType w:val="multilevel"/>
     <w:tmpl w:val="6916D8E2"/>
@@ -6249,7 +7110,7 @@
       </w:pPr>
     </w:lvl>
   </w:abstractNum>
-  <w:abstractNum w:abstractNumId="24" w15:restartNumberingAfterBreak="0">
+  <w:abstractNum w:abstractNumId="25" w15:restartNumberingAfterBreak="0">
     <w:nsid w:val="4B6B1B19"/>
     <w:multiLevelType w:val="multilevel"/>
     <w:tmpl w:val="A15A898E"/>
@@ -6398,7 +7259,7 @@
       </w:rPr>
     </w:lvl>
   </w:abstractNum>
-  <w:abstractNum w:abstractNumId="25" w15:restartNumberingAfterBreak="0">
+  <w:abstractNum w:abstractNumId="26" w15:restartNumberingAfterBreak="0">
     <w:nsid w:val="4DA338A7"/>
     <w:multiLevelType w:val="multilevel"/>
     <w:tmpl w:val="38B28120"/>
@@ -6547,7 +7408,7 @@
       </w:rPr>
     </w:lvl>
   </w:abstractNum>
-  <w:abstractNum w:abstractNumId="26" w15:restartNumberingAfterBreak="0">
+  <w:abstractNum w:abstractNumId="27" w15:restartNumberingAfterBreak="0">
     <w:nsid w:val="4DE922A0"/>
     <w:multiLevelType w:val="multilevel"/>
     <w:tmpl w:val="2884AB9C"/>
@@ -6657,7 +7518,7 @@
       </w:pPr>
     </w:lvl>
   </w:abstractNum>
-  <w:abstractNum w:abstractNumId="27" w15:restartNumberingAfterBreak="0">
+  <w:abstractNum w:abstractNumId="28" w15:restartNumberingAfterBreak="0">
     <w:nsid w:val="52B40DB7"/>
     <w:multiLevelType w:val="multilevel"/>
     <w:tmpl w:val="9294AEF4"/>
@@ -6797,7 +7658,120 @@
       </w:rPr>
     </w:lvl>
   </w:abstractNum>
-  <w:abstractNum w:abstractNumId="28" w15:restartNumberingAfterBreak="0">
+  <w:abstractNum w:abstractNumId="29" w15:restartNumberingAfterBreak="0">
+    <w:nsid w:val="538B3B11"/>
+    <w:multiLevelType w:val="multilevel"/>
+    <w:tmpl w:val="977A9C8C"/>
+    <w:lvl w:ilvl="0">
+      <w:start w:val="1"/>
+      <w:numFmt w:val="decimal"/>
+      <w:lvlText w:val="%1."/>
+      <w:lvlJc w:val="left"/>
+      <w:pPr>
+        <w:tabs>
+          <w:tab w:val="num" w:pos="720"/>
+        </w:tabs>
+        <w:ind w:left="720" w:hanging="360"/>
+      </w:pPr>
+    </w:lvl>
+    <w:lvl w:ilvl="1" w:tentative="1">
+      <w:start w:val="1"/>
+      <w:numFmt w:val="decimal"/>
+      <w:lvlText w:val="%2."/>
+      <w:lvlJc w:val="left"/>
+      <w:pPr>
+        <w:tabs>
+          <w:tab w:val="num" w:pos="1440"/>
+        </w:tabs>
+        <w:ind w:left="1440" w:hanging="360"/>
+      </w:pPr>
+    </w:lvl>
+    <w:lvl w:ilvl="2" w:tentative="1">
+      <w:start w:val="1"/>
+      <w:numFmt w:val="decimal"/>
+      <w:lvlText w:val="%3."/>
+      <w:lvlJc w:val="left"/>
+      <w:pPr>
+        <w:tabs>
+          <w:tab w:val="num" w:pos="2160"/>
+        </w:tabs>
+        <w:ind w:left="2160" w:hanging="360"/>
+      </w:pPr>
+    </w:lvl>
+    <w:lvl w:ilvl="3" w:tentative="1">
+      <w:start w:val="1"/>
+      <w:numFmt w:val="decimal"/>
+      <w:lvlText w:val="%4."/>
+      <w:lvlJc w:val="left"/>
+      <w:pPr>
+        <w:tabs>
+          <w:tab w:val="num" w:pos="2880"/>
+        </w:tabs>
+        <w:ind w:left="2880" w:hanging="360"/>
+      </w:pPr>
+    </w:lvl>
+    <w:lvl w:ilvl="4" w:tentative="1">
+      <w:start w:val="1"/>
+      <w:numFmt w:val="decimal"/>
+      <w:lvlText w:val="%5."/>
+      <w:lvlJc w:val="left"/>
+      <w:pPr>
+        <w:tabs>
+          <w:tab w:val="num" w:pos="3600"/>
+        </w:tabs>
+        <w:ind w:left="3600" w:hanging="360"/>
+      </w:pPr>
+    </w:lvl>
+    <w:lvl w:ilvl="5" w:tentative="1">
+      <w:start w:val="1"/>
+      <w:numFmt w:val="decimal"/>
+      <w:lvlText w:val="%6."/>
+      <w:lvlJc w:val="left"/>
+      <w:pPr>
+        <w:tabs>
+          <w:tab w:val="num" w:pos="4320"/>
+        </w:tabs>
+        <w:ind w:left="4320" w:hanging="360"/>
+      </w:pPr>
+    </w:lvl>
+    <w:lvl w:ilvl="6" w:tentative="1">
+      <w:start w:val="1"/>
+      <w:numFmt w:val="decimal"/>
+      <w:lvlText w:val="%7."/>
+      <w:lvlJc w:val="left"/>
+      <w:pPr>
+        <w:tabs>
+          <w:tab w:val="num" w:pos="5040"/>
+        </w:tabs>
+        <w:ind w:left="5040" w:hanging="360"/>
+      </w:pPr>
+    </w:lvl>
+    <w:lvl w:ilvl="7" w:tentative="1">
+      <w:start w:val="1"/>
+      <w:numFmt w:val="decimal"/>
+      <w:lvlText w:val="%8."/>
+      <w:lvlJc w:val="left"/>
+      <w:pPr>
+        <w:tabs>
+          <w:tab w:val="num" w:pos="5760"/>
+        </w:tabs>
+        <w:ind w:left="5760" w:hanging="360"/>
+      </w:pPr>
+    </w:lvl>
+    <w:lvl w:ilvl="8" w:tentative="1">
+      <w:start w:val="1"/>
+      <w:numFmt w:val="decimal"/>
+      <w:lvlText w:val="%9."/>
+      <w:lvlJc w:val="left"/>
+      <w:pPr>
+        <w:tabs>
+          <w:tab w:val="num" w:pos="6480"/>
+        </w:tabs>
+        <w:ind w:left="6480" w:hanging="360"/>
+      </w:pPr>
+    </w:lvl>
+  </w:abstractNum>
+  <w:abstractNum w:abstractNumId="30" w15:restartNumberingAfterBreak="0">
     <w:nsid w:val="54DC3BCA"/>
     <w:multiLevelType w:val="multilevel"/>
     <w:tmpl w:val="0114A748"/>
@@ -6910,7 +7884,7 @@
       </w:pPr>
     </w:lvl>
   </w:abstractNum>
-  <w:abstractNum w:abstractNumId="29" w15:restartNumberingAfterBreak="0">
+  <w:abstractNum w:abstractNumId="31" w15:restartNumberingAfterBreak="0">
     <w:nsid w:val="5E6C1C3B"/>
     <w:multiLevelType w:val="multilevel"/>
     <w:tmpl w:val="75C0C0FC"/>
@@ -7050,7 +8024,7 @@
       </w:rPr>
     </w:lvl>
   </w:abstractNum>
-  <w:abstractNum w:abstractNumId="30" w15:restartNumberingAfterBreak="0">
+  <w:abstractNum w:abstractNumId="32" w15:restartNumberingAfterBreak="0">
     <w:nsid w:val="63A6220F"/>
     <w:multiLevelType w:val="multilevel"/>
     <w:tmpl w:val="C9DA4C46"/>
@@ -7199,7 +8173,7 @@
       </w:rPr>
     </w:lvl>
   </w:abstractNum>
-  <w:abstractNum w:abstractNumId="31" w15:restartNumberingAfterBreak="0">
+  <w:abstractNum w:abstractNumId="33" w15:restartNumberingAfterBreak="0">
     <w:nsid w:val="64E02654"/>
     <w:multiLevelType w:val="multilevel"/>
     <w:tmpl w:val="4648ABFE"/>
@@ -7312,7 +8286,7 @@
       </w:pPr>
     </w:lvl>
   </w:abstractNum>
-  <w:abstractNum w:abstractNumId="32" w15:restartNumberingAfterBreak="0">
+  <w:abstractNum w:abstractNumId="34" w15:restartNumberingAfterBreak="0">
     <w:nsid w:val="6A51008B"/>
     <w:multiLevelType w:val="multilevel"/>
     <w:tmpl w:val="0094AB9E"/>
@@ -7425,7 +8399,7 @@
       </w:pPr>
     </w:lvl>
   </w:abstractNum>
-  <w:abstractNum w:abstractNumId="33" w15:restartNumberingAfterBreak="0">
+  <w:abstractNum w:abstractNumId="35" w15:restartNumberingAfterBreak="0">
     <w:nsid w:val="709E2DE6"/>
     <w:multiLevelType w:val="multilevel"/>
     <w:tmpl w:val="2CC4CD88"/>
@@ -7574,7 +8548,7 @@
       </w:rPr>
     </w:lvl>
   </w:abstractNum>
-  <w:abstractNum w:abstractNumId="34" w15:restartNumberingAfterBreak="0">
+  <w:abstractNum w:abstractNumId="36" w15:restartNumberingAfterBreak="0">
     <w:nsid w:val="70FE017D"/>
     <w:multiLevelType w:val="multilevel"/>
     <w:tmpl w:val="90D476E8"/>
@@ -7689,7 +8663,7 @@
       </w:rPr>
     </w:lvl>
   </w:abstractNum>
-  <w:abstractNum w:abstractNumId="35" w15:restartNumberingAfterBreak="0">
+  <w:abstractNum w:abstractNumId="37" w15:restartNumberingAfterBreak="0">
     <w:nsid w:val="71AE5FDE"/>
     <w:multiLevelType w:val="multilevel"/>
     <w:tmpl w:val="056A193E"/>
@@ -7802,7 +8776,7 @@
       </w:pPr>
     </w:lvl>
   </w:abstractNum>
-  <w:abstractNum w:abstractNumId="36" w15:restartNumberingAfterBreak="0">
+  <w:abstractNum w:abstractNumId="38" w15:restartNumberingAfterBreak="0">
     <w:nsid w:val="786632C9"/>
     <w:multiLevelType w:val="multilevel"/>
     <w:tmpl w:val="0BE47B48"/>
@@ -7915,7 +8889,7 @@
       </w:pPr>
     </w:lvl>
   </w:abstractNum>
-  <w:abstractNum w:abstractNumId="37" w15:restartNumberingAfterBreak="0">
+  <w:abstractNum w:abstractNumId="39" w15:restartNumberingAfterBreak="0">
     <w:nsid w:val="791868FE"/>
     <w:multiLevelType w:val="multilevel"/>
     <w:tmpl w:val="3CFAA594"/>
@@ -8064,7 +9038,7 @@
       </w:rPr>
     </w:lvl>
   </w:abstractNum>
-  <w:abstractNum w:abstractNumId="38" w15:restartNumberingAfterBreak="0">
+  <w:abstractNum w:abstractNumId="40" w15:restartNumberingAfterBreak="0">
     <w:nsid w:val="7E76372A"/>
     <w:multiLevelType w:val="multilevel"/>
     <w:tmpl w:val="FCF87090"/>
@@ -8214,19 +9188,19 @@
     </w:lvl>
   </w:abstractNum>
   <w:num w:numId="1">
+    <w:abstractNumId w:val="12"/>
+  </w:num>
+  <w:num w:numId="2">
+    <w:abstractNumId w:val="36"/>
+  </w:num>
+  <w:num w:numId="3">
     <w:abstractNumId w:val="11"/>
   </w:num>
-  <w:num w:numId="2">
-    <w:abstractNumId w:val="34"/>
-  </w:num>
-  <w:num w:numId="3">
+  <w:num w:numId="4">
     <w:abstractNumId w:val="10"/>
   </w:num>
-  <w:num w:numId="4">
-    <w:abstractNumId w:val="9"/>
-  </w:num>
   <w:num w:numId="5">
-    <w:abstractNumId w:val="22"/>
+    <w:abstractNumId w:val="23"/>
   </w:num>
   <w:num w:numId="6">
     <w:abstractNumId w:val="8"/>
@@ -8235,91 +9209,91 @@
     <w:abstractNumId w:val="6"/>
   </w:num>
   <w:num w:numId="8">
-    <w:abstractNumId w:val="20"/>
+    <w:abstractNumId w:val="21"/>
   </w:num>
   <w:num w:numId="9">
-    <w:abstractNumId w:val="38"/>
+    <w:abstractNumId w:val="40"/>
   </w:num>
   <w:num w:numId="10">
-    <w:abstractNumId w:val="32"/>
+    <w:abstractNumId w:val="34"/>
   </w:num>
   <w:num w:numId="11">
-    <w:abstractNumId w:val="19"/>
+    <w:abstractNumId w:val="20"/>
   </w:num>
   <w:num w:numId="12">
     <w:abstractNumId w:val="1"/>
   </w:num>
   <w:num w:numId="13">
+    <w:abstractNumId w:val="26"/>
+  </w:num>
+  <w:num w:numId="14">
+    <w:abstractNumId w:val="13"/>
+  </w:num>
+  <w:num w:numId="15">
+    <w:abstractNumId w:val="32"/>
+  </w:num>
+  <w:num w:numId="16">
+    <w:abstractNumId w:val="19"/>
+  </w:num>
+  <w:num w:numId="17">
+    <w:abstractNumId w:val="37"/>
+  </w:num>
+  <w:num w:numId="18">
+    <w:abstractNumId w:val="35"/>
+  </w:num>
+  <w:num w:numId="19">
+    <w:abstractNumId w:val="15"/>
+  </w:num>
+  <w:num w:numId="20">
+    <w:abstractNumId w:val="39"/>
+  </w:num>
+  <w:num w:numId="21">
     <w:abstractNumId w:val="25"/>
   </w:num>
-  <w:num w:numId="14">
-    <w:abstractNumId w:val="12"/>
-  </w:num>
-  <w:num w:numId="15">
+  <w:num w:numId="22">
     <w:abstractNumId w:val="30"/>
-  </w:num>
-  <w:num w:numId="16">
-    <w:abstractNumId w:val="18"/>
-  </w:num>
-  <w:num w:numId="17">
-    <w:abstractNumId w:val="35"/>
-  </w:num>
-  <w:num w:numId="18">
-    <w:abstractNumId w:val="33"/>
-  </w:num>
-  <w:num w:numId="19">
-    <w:abstractNumId w:val="14"/>
-  </w:num>
-  <w:num w:numId="20">
-    <w:abstractNumId w:val="37"/>
-  </w:num>
-  <w:num w:numId="21">
-    <w:abstractNumId w:val="24"/>
-  </w:num>
-  <w:num w:numId="22">
-    <w:abstractNumId w:val="28"/>
   </w:num>
   <w:num w:numId="23">
     <w:abstractNumId w:val="0"/>
   </w:num>
   <w:num w:numId="24">
-    <w:abstractNumId w:val="17"/>
+    <w:abstractNumId w:val="18"/>
   </w:num>
   <w:num w:numId="25">
-    <w:abstractNumId w:val="21"/>
+    <w:abstractNumId w:val="22"/>
   </w:num>
   <w:num w:numId="26">
     <w:abstractNumId w:val="7"/>
   </w:num>
   <w:num w:numId="27">
-    <w:abstractNumId w:val="26"/>
+    <w:abstractNumId w:val="27"/>
   </w:num>
   <w:num w:numId="28">
-    <w:abstractNumId w:val="36"/>
+    <w:abstractNumId w:val="38"/>
   </w:num>
   <w:num w:numId="29">
     <w:abstractNumId w:val="4"/>
   </w:num>
   <w:num w:numId="30">
-    <w:abstractNumId w:val="31"/>
+    <w:abstractNumId w:val="33"/>
   </w:num>
   <w:num w:numId="31">
-    <w:abstractNumId w:val="27"/>
+    <w:abstractNumId w:val="28"/>
   </w:num>
   <w:num w:numId="32">
-    <w:abstractNumId w:val="13"/>
+    <w:abstractNumId w:val="14"/>
   </w:num>
   <w:num w:numId="33">
     <w:abstractNumId w:val="2"/>
   </w:num>
   <w:num w:numId="34">
-    <w:abstractNumId w:val="15"/>
+    <w:abstractNumId w:val="16"/>
   </w:num>
   <w:num w:numId="35">
-    <w:abstractNumId w:val="16"/>
+    <w:abstractNumId w:val="17"/>
   </w:num>
   <w:num w:numId="36">
-    <w:abstractNumId w:val="29"/>
+    <w:abstractNumId w:val="31"/>
   </w:num>
   <w:num w:numId="37">
     <w:abstractNumId w:val="3"/>
@@ -8328,7 +9302,20 @@
     <w:abstractNumId w:val="5"/>
   </w:num>
   <w:num w:numId="39">
-    <w:abstractNumId w:val="23"/>
+    <w:abstractNumId w:val="24"/>
+  </w:num>
+  <w:num w:numId="40">
+    <w:abstractNumId w:val="29"/>
+  </w:num>
+  <w:num w:numId="41">
+    <w:abstractNumId w:val="9"/>
+    <w:lvlOverride w:ilvl="0">
+      <w:lvl w:ilvl="0">
+        <w:numFmt w:val="decimal"/>
+        <w:lvlText w:val="%1."/>
+        <w:lvlJc w:val="left"/>
+      </w:lvl>
+    </w:lvlOverride>
   </w:num>
 </w:numbering>
 </file>
@@ -8346,7 +9333,7 @@
     </w:rPrDefault>
     <w:pPrDefault/>
   </w:docDefaults>
-  <w:latentStyles w:defLockedState="0" w:defUIPriority="99" w:defSemiHidden="0" w:defUnhideWhenUsed="0" w:defQFormat="0" w:count="377">
+  <w:latentStyles w:defLockedState="0" w:defUIPriority="99" w:defSemiHidden="0" w:defUnhideWhenUsed="0" w:defQFormat="0" w:count="375">
     <w:lsdException w:name="Normal" w:uiPriority="0" w:qFormat="1"/>
     <w:lsdException w:name="heading 1" w:uiPriority="9" w:qFormat="1"/>
     <w:lsdException w:name="heading 2" w:semiHidden="1" w:uiPriority="9" w:unhideWhenUsed="1" w:qFormat="1"/>
@@ -10340,6 +11327,48 @@
       <w:contextualSpacing/>
     </w:pPr>
   </w:style>
+  <w:style w:type="paragraph" w:styleId="BalloonText">
+    <w:name w:val="Balloon Text"/>
+    <w:basedOn w:val="Normal"/>
+    <w:link w:val="BalloonTextChar"/>
+    <w:uiPriority w:val="99"/>
+    <w:semiHidden/>
+    <w:unhideWhenUsed/>
+    <w:rsid w:val="005F4E9A"/>
+    <w:pPr>
+      <w:spacing w:line="240" w:lineRule="auto"/>
+    </w:pPr>
+    <w:rPr>
+      <w:rFonts w:ascii="Segoe UI" w:hAnsi="Segoe UI" w:cs="Segoe UI"/>
+      <w:sz w:val="18"/>
+      <w:szCs w:val="18"/>
+    </w:rPr>
+  </w:style>
+  <w:style w:type="character" w:customStyle="1" w:styleId="BalloonTextChar">
+    <w:name w:val="Balloon Text Char"/>
+    <w:basedOn w:val="DefaultParagraphFont"/>
+    <w:link w:val="BalloonText"/>
+    <w:uiPriority w:val="99"/>
+    <w:semiHidden/>
+    <w:rsid w:val="005F4E9A"/>
+    <w:rPr>
+      <w:rFonts w:ascii="Segoe UI" w:hAnsi="Segoe UI" w:cs="Segoe UI"/>
+      <w:sz w:val="18"/>
+      <w:szCs w:val="18"/>
+    </w:rPr>
+  </w:style>
+  <w:style w:type="character" w:styleId="Hyperlink">
+    <w:name w:val="Hyperlink"/>
+    <w:basedOn w:val="DefaultParagraphFont"/>
+    <w:uiPriority w:val="99"/>
+    <w:semiHidden/>
+    <w:unhideWhenUsed/>
+    <w:rsid w:val="005F4E9A"/>
+    <w:rPr>
+      <w:color w:val="0000FF"/>
+      <w:u w:val="single"/>
+    </w:rPr>
+  </w:style>
 </w:styles>
 </file>
 

</xml_diff>